<commit_message>
Changes to the documentation.
</commit_message>
<xml_diff>
--- a/Adaptive Map/src/documentation/user_guide.docx
+++ b/Adaptive Map/src/documentation/user_guide.docx
@@ -1,6 +1,6 @@
 
 <file path=word/document.xml><?xml version="1.0" encoding="utf-8"?>
-<w:document xmlns:ve="http://schemas.openxmlformats.org/markup-compatibility/2006" xmlns:o="urn:schemas-microsoft-com:office:office" xmlns:r="http://schemas.openxmlformats.org/officeDocument/2006/relationships" xmlns:m="http://schemas.openxmlformats.org/officeDocument/2006/math" xmlns:v="urn:schemas-microsoft-com:vml" xmlns:wp="http://schemas.openxmlformats.org/drawingml/2006/wordprocessingDrawing" xmlns:w10="urn:schemas-microsoft-com:office:word" xmlns:w="http://schemas.openxmlformats.org/wordprocessingml/2006/main" xmlns:wne="http://schemas.microsoft.com/office/word/2006/wordml">
+<w:document xmlns:wpc="http://schemas.microsoft.com/office/word/2010/wordprocessingCanvas" xmlns:mc="http://schemas.openxmlformats.org/markup-compatibility/2006" xmlns:o="urn:schemas-microsoft-com:office:office" xmlns:r="http://schemas.openxmlformats.org/officeDocument/2006/relationships" xmlns:m="http://schemas.openxmlformats.org/officeDocument/2006/math" xmlns:v="urn:schemas-microsoft-com:vml" xmlns:wp14="http://schemas.microsoft.com/office/word/2010/wordprocessingDrawing" xmlns:wp="http://schemas.openxmlformats.org/drawingml/2006/wordprocessingDrawing" xmlns:w10="urn:schemas-microsoft-com:office:word" xmlns:w="http://schemas.openxmlformats.org/wordprocessingml/2006/main" xmlns:w14="http://schemas.microsoft.com/office/word/2010/wordml" xmlns:wpg="http://schemas.microsoft.com/office/word/2010/wordprocessingGroup" xmlns:wpi="http://schemas.microsoft.com/office/word/2010/wordprocessingInk" xmlns:wne="http://schemas.microsoft.com/office/word/2006/wordml" xmlns:wps="http://schemas.microsoft.com/office/word/2010/wordprocessingShape" mc:Ignorable="w14 wp14">
   <w:body>
     <w:sdt>
       <w:sdtPr>
@@ -83,6 +83,7 @@
                           <w:dataBinding w:prefixMappings="xmlns:ns0='http://schemas.openxmlformats.org/officeDocument/2006/extended-properties'" w:xpath="/ns0:Properties[1]/ns0:Company[1]" w:storeItemID="{6668398D-A668-4E3E-A5EB-62B293D839F1}"/>
                           <w:text/>
                         </w:sdtPr>
+                        <w:sdtEndPr/>
                         <w:sdtContent>
                           <w:p>
                             <w:pPr>
@@ -168,6 +169,7 @@
                           <w:dataBinding w:prefixMappings="xmlns:ns0='http://schemas.openxmlformats.org/package/2006/metadata/core-properties' xmlns:ns1='http://purl.org/dc/elements/1.1/'" w:xpath="/ns0:coreProperties[1]/ns1:title[1]" w:storeItemID="{6C3C8BC8-F283-45AE-878A-BAB7291924A1}"/>
                           <w:text/>
                         </w:sdtPr>
+                        <w:sdtEndPr/>
                         <w:sdtContent>
                           <w:p>
                             <w:pPr>
@@ -211,6 +213,7 @@
                           <w:dataBinding w:prefixMappings="xmlns:ns0='http://schemas.openxmlformats.org/package/2006/metadata/core-properties' xmlns:ns1='http://purl.org/dc/elements/1.1/'" w:xpath="/ns0:coreProperties[1]/ns1:subject[1]" w:storeItemID="{6C3C8BC8-F283-45AE-878A-BAB7291924A1}"/>
                           <w:text/>
                         </w:sdtPr>
+                        <w:sdtEndPr/>
                         <w:sdtContent>
                           <w:p>
                             <w:pPr>
@@ -305,7 +308,15 @@
                           <w:sz w:val="28"/>
                           <w:szCs w:val="28"/>
                         </w:rPr>
-                        <w:t>Last Updated: December 13, 2011</w:t>
+                        <w:t xml:space="preserve">Last Updated: </w:t>
+                      </w:r>
+                      <w:r>
+                        <w:rPr>
+                          <w:i/>
+                          <w:sz w:val="28"/>
+                          <w:szCs w:val="28"/>
+                        </w:rPr>
+                        <w:t>May 3, 2012</w:t>
                       </w:r>
                     </w:p>
                   </w:txbxContent>
@@ -325,13 +336,6 @@
     </w:sdt>
     <w:sdt>
       <w:sdtPr>
-        <w:id w:val="99785"/>
-        <w:docPartObj>
-          <w:docPartGallery w:val="Table of Contents"/>
-          <w:docPartUnique/>
-        </w:docPartObj>
-      </w:sdtPr>
-      <w:sdtEndPr>
         <w:rPr>
           <w:rFonts w:asciiTheme="minorHAnsi" w:eastAsiaTheme="minorEastAsia" w:hAnsiTheme="minorHAnsi" w:cstheme="minorBidi"/>
           <w:b w:val="0"/>
@@ -340,7 +344,13 @@
           <w:sz w:val="22"/>
           <w:szCs w:val="22"/>
         </w:rPr>
-      </w:sdtEndPr>
+        <w:id w:val="99785"/>
+        <w:docPartObj>
+          <w:docPartGallery w:val="Table of Contents"/>
+          <w:docPartUnique/>
+        </w:docPartObj>
+      </w:sdtPr>
+      <w:sdtEndPr/>
       <w:sdtContent>
         <w:p>
           <w:pPr>
@@ -546,7 +556,7 @@
     <w:p>
       <w:pPr>
         <w:sectPr>
-          <w:footerReference w:type="default" r:id="rId9"/>
+          <w:footerReference w:type="default" r:id="rId10"/>
           <w:pgSz w:w="12240" w:h="15840"/>
           <w:pgMar w:top="1440" w:right="1440" w:bottom="1440" w:left="1440" w:header="720" w:footer="720" w:gutter="0"/>
           <w:pgNumType w:fmt="lowerRoman" w:start="1"/>
@@ -593,10 +603,46 @@
         <w:t xml:space="preserve"> (VTA)</w:t>
       </w:r>
       <w:r>
-        <w:t xml:space="preserve"> can be run through a browser as an applet, or as a standalone application through the executable .jar file.  To run the application an applet, simply visit the website URL that contains the HTML or JSP page that the applet has been embedded in.  To run the application as an executable .jar file, simply run the .jar file with the Java Runtime Environment, or a similar supporting </w:t>
+        <w:t xml:space="preserve"> </w:t>
+      </w:r>
+      <w:proofErr w:type="gramStart"/>
+      <w:r>
+        <w:t>can be run</w:t>
+      </w:r>
+      <w:proofErr w:type="gramEnd"/>
+      <w:r>
+        <w:t xml:space="preserve"> through a browser as an applet, or as a standalone application through the executable .jar file.  To run the application an applet, simply visit the website URL that contains the HTML or JSP page that the applet has been embedded in</w:t>
+      </w:r>
+      <w:r>
+        <w:t xml:space="preserve"> (currently </w:t>
+      </w:r>
+      <w:hyperlink r:id="rId11" w:history="1">
+        <w:r>
+          <w:rPr>
+            <w:rStyle w:val="Hyperlink"/>
+          </w:rPr>
+          <w:t>http://128.173.188.251:8080/</w:t>
+        </w:r>
+      </w:hyperlink>
+      <w:r>
+        <w:t>, but this will likely change soon)</w:t>
+      </w:r>
+      <w:r>
+        <w:t xml:space="preserve">.  To run the application as an executable .jar file, simply run the .jar file with the Java Runtime Environment, or a similar supporting </w:t>
       </w:r>
       <w:r>
         <w:t>application.</w:t>
+      </w:r>
+      <w:r>
+        <w:t xml:space="preserve"> Inside Eclipse, either choosing to run </w:t>
+      </w:r>
+      <w:proofErr w:type="spellStart"/>
+      <w:r>
+        <w:t>VirtualTextbookApplet</w:t>
+      </w:r>
+      <w:proofErr w:type="spellEnd"/>
+      <w:r>
+        <w:t xml:space="preserve"> as a Java Applet or Main as a Java Application will run the program.</w:t>
       </w:r>
     </w:p>
     <w:p/>
@@ -628,7 +674,7 @@
         <w:tblStyle w:val="TableGrid"/>
         <w:tblW w:w="0" w:type="auto"/>
         <w:tblInd w:w="360" w:type="dxa"/>
-        <w:tblLook w:val="04A0"/>
+        <w:tblLook w:val="04A0" w:firstRow="1" w:lastRow="0" w:firstColumn="1" w:lastColumn="0" w:noHBand="0" w:noVBand="1"/>
       </w:tblPr>
       <w:tblGrid>
         <w:gridCol w:w="4602"/>
@@ -637,7 +683,7 @@
       <w:tr>
         <w:tc>
           <w:tcPr>
-            <w:tcW w:w="4788" w:type="dxa"/>
+            <w:tcW w:w="4602" w:type="dxa"/>
           </w:tcPr>
           <w:p>
             <w:pPr>
@@ -656,7 +702,7 @@
         </w:tc>
         <w:tc>
           <w:tcPr>
-            <w:tcW w:w="4788" w:type="dxa"/>
+            <w:tcW w:w="4614" w:type="dxa"/>
           </w:tcPr>
           <w:p>
             <w:pPr>
@@ -768,28 +814,8 @@
             <w:tcW w:w="4788" w:type="dxa"/>
           </w:tcPr>
           <w:p>
-            <w:r>
-              <w:t>Move a node</w:t>
-            </w:r>
-          </w:p>
-        </w:tc>
-        <w:tc>
-          <w:tcPr>
-            <w:tcW w:w="4788" w:type="dxa"/>
-          </w:tcPr>
-          <w:p>
-            <w:r>
-              <w:t>Press and drag the node</w:t>
-            </w:r>
-          </w:p>
-        </w:tc>
-      </w:tr>
-      <w:tr>
-        <w:tc>
-          <w:tcPr>
-            <w:tcW w:w="4788" w:type="dxa"/>
-          </w:tcPr>
-          <w:p>
+            <w:bookmarkStart w:id="2" w:name="_GoBack"/>
+            <w:bookmarkEnd w:id="2"/>
             <w:r>
               <w:t>Pan the screen</w:t>
             </w:r>
@@ -813,10 +839,10 @@
       </w:pPr>
     </w:p>
     <w:sectPr>
-      <w:headerReference w:type="default" r:id="rId10"/>
-      <w:footerReference w:type="default" r:id="rId11"/>
-      <w:headerReference w:type="first" r:id="rId12"/>
-      <w:footerReference w:type="first" r:id="rId13"/>
+      <w:headerReference w:type="default" r:id="rId12"/>
+      <w:footerReference w:type="default" r:id="rId13"/>
+      <w:headerReference w:type="first" r:id="rId14"/>
+      <w:footerReference w:type="first" r:id="rId15"/>
       <w:pgSz w:w="12240" w:h="15840"/>
       <w:pgMar w:top="1440" w:right="1440" w:bottom="1440" w:left="1440" w:header="720" w:footer="720" w:gutter="0"/>
       <w:pgNumType w:start="1"/>
@@ -828,8 +854,8 @@
 </file>
 
 <file path=word/endnotes.xml><?xml version="1.0" encoding="utf-8"?>
-<w:endnotes xmlns:ve="http://schemas.openxmlformats.org/markup-compatibility/2006" xmlns:o="urn:schemas-microsoft-com:office:office" xmlns:r="http://schemas.openxmlformats.org/officeDocument/2006/relationships" xmlns:m="http://schemas.openxmlformats.org/officeDocument/2006/math" xmlns:v="urn:schemas-microsoft-com:vml" xmlns:wp="http://schemas.openxmlformats.org/drawingml/2006/wordprocessingDrawing" xmlns:w10="urn:schemas-microsoft-com:office:word" xmlns:w="http://schemas.openxmlformats.org/wordprocessingml/2006/main" xmlns:wne="http://schemas.microsoft.com/office/word/2006/wordml">
-  <w:endnote w:type="separator" w:id="0">
+<w:endnotes xmlns:wpc="http://schemas.microsoft.com/office/word/2010/wordprocessingCanvas" xmlns:mc="http://schemas.openxmlformats.org/markup-compatibility/2006" xmlns:o="urn:schemas-microsoft-com:office:office" xmlns:r="http://schemas.openxmlformats.org/officeDocument/2006/relationships" xmlns:m="http://schemas.openxmlformats.org/officeDocument/2006/math" xmlns:v="urn:schemas-microsoft-com:vml" xmlns:wp14="http://schemas.microsoft.com/office/word/2010/wordprocessingDrawing" xmlns:wp="http://schemas.openxmlformats.org/drawingml/2006/wordprocessingDrawing" xmlns:w10="urn:schemas-microsoft-com:office:word" xmlns:w="http://schemas.openxmlformats.org/wordprocessingml/2006/main" xmlns:w14="http://schemas.microsoft.com/office/word/2010/wordml" xmlns:wpg="http://schemas.microsoft.com/office/word/2010/wordprocessingGroup" xmlns:wpi="http://schemas.microsoft.com/office/word/2010/wordprocessingInk" xmlns:wne="http://schemas.microsoft.com/office/word/2006/wordml" xmlns:wps="http://schemas.microsoft.com/office/word/2010/wordprocessingShape" mc:Ignorable="w14 wp14">
+  <w:endnote w:type="separator" w:id="-1">
     <w:p>
       <w:pPr>
         <w:spacing w:after="0" w:line="240" w:lineRule="auto"/>
@@ -839,7 +865,7 @@
       </w:r>
     </w:p>
   </w:endnote>
-  <w:endnote w:type="continuationSeparator" w:id="1">
+  <w:endnote w:type="continuationSeparator" w:id="0">
     <w:p>
       <w:pPr>
         <w:spacing w:after="0" w:line="240" w:lineRule="auto"/>
@@ -853,7 +879,7 @@
 </file>
 
 <file path=word/footer1.xml><?xml version="1.0" encoding="utf-8"?>
-<w:ftr xmlns:ve="http://schemas.openxmlformats.org/markup-compatibility/2006" xmlns:o="urn:schemas-microsoft-com:office:office" xmlns:r="http://schemas.openxmlformats.org/officeDocument/2006/relationships" xmlns:m="http://schemas.openxmlformats.org/officeDocument/2006/math" xmlns:v="urn:schemas-microsoft-com:vml" xmlns:wp="http://schemas.openxmlformats.org/drawingml/2006/wordprocessingDrawing" xmlns:w10="urn:schemas-microsoft-com:office:word" xmlns:w="http://schemas.openxmlformats.org/wordprocessingml/2006/main" xmlns:wne="http://schemas.microsoft.com/office/word/2006/wordml">
+<w:ftr xmlns:wpc="http://schemas.microsoft.com/office/word/2010/wordprocessingCanvas" xmlns:mc="http://schemas.openxmlformats.org/markup-compatibility/2006" xmlns:o="urn:schemas-microsoft-com:office:office" xmlns:r="http://schemas.openxmlformats.org/officeDocument/2006/relationships" xmlns:m="http://schemas.openxmlformats.org/officeDocument/2006/math" xmlns:v="urn:schemas-microsoft-com:vml" xmlns:wp14="http://schemas.microsoft.com/office/word/2010/wordprocessingDrawing" xmlns:wp="http://schemas.openxmlformats.org/drawingml/2006/wordprocessingDrawing" xmlns:w10="urn:schemas-microsoft-com:office:word" xmlns:w="http://schemas.openxmlformats.org/wordprocessingml/2006/main" xmlns:w14="http://schemas.microsoft.com/office/word/2010/wordml" xmlns:wpg="http://schemas.microsoft.com/office/word/2010/wordprocessingGroup" xmlns:wpi="http://schemas.microsoft.com/office/word/2010/wordprocessingInk" xmlns:wne="http://schemas.microsoft.com/office/word/2006/wordml" xmlns:wps="http://schemas.microsoft.com/office/word/2010/wordprocessingShape" mc:Ignorable="w14 wp14">
   <w:tbl>
     <w:tblPr>
       <w:tblW w:w="5000" w:type="pct"/>
@@ -863,7 +889,7 @@
         <w:bottom w:w="72" w:type="dxa"/>
         <w:right w:w="115" w:type="dxa"/>
       </w:tblCellMar>
-      <w:tblLook w:val="04A0"/>
+      <w:tblLook w:val="04A0" w:firstRow="1" w:lastRow="0" w:firstColumn="1" w:lastColumn="0" w:noHBand="0" w:noVBand="1"/>
     </w:tblPr>
     <w:tblGrid>
       <w:gridCol w:w="8631"/>
@@ -892,6 +918,7 @@
               <w:dataBinding w:prefixMappings="xmlns:ns0='http://schemas.openxmlformats.org/officeDocument/2006/extended-properties'" w:xpath="/ns0:Properties[1]/ns0:Company[1]" w:storeItemID="{6668398D-A668-4E3E-A5EB-62B293D839F1}"/>
               <w:text/>
             </w:sdtPr>
+            <w:sdtEndPr/>
             <w:sdtContent>
               <w:r>
                 <w:t>Virginia Polytechnic Institute and State University</w:t>
@@ -918,15 +945,29 @@
               <w:color w:val="FFFFFF" w:themeColor="background1"/>
             </w:rPr>
           </w:pPr>
-          <w:fldSimple w:instr=" PAGE   \* MERGEFORMAT ">
-            <w:r>
-              <w:rPr>
-                <w:noProof/>
-                <w:color w:val="FFFFFF" w:themeColor="background1"/>
-              </w:rPr>
-              <w:t>ii</w:t>
-            </w:r>
-          </w:fldSimple>
+          <w:r>
+            <w:fldChar w:fldCharType="begin"/>
+          </w:r>
+          <w:r>
+            <w:instrText xml:space="preserve"> PAGE   \* MERGEFORMAT </w:instrText>
+          </w:r>
+          <w:r>
+            <w:fldChar w:fldCharType="separate"/>
+          </w:r>
+          <w:r>
+            <w:rPr>
+              <w:noProof/>
+              <w:color w:val="FFFFFF" w:themeColor="background1"/>
+            </w:rPr>
+            <w:t>ii</w:t>
+          </w:r>
+          <w:r>
+            <w:rPr>
+              <w:noProof/>
+              <w:color w:val="FFFFFF" w:themeColor="background1"/>
+            </w:rPr>
+            <w:fldChar w:fldCharType="end"/>
+          </w:r>
         </w:p>
       </w:tc>
     </w:tr>
@@ -940,7 +981,7 @@
 </file>
 
 <file path=word/footer2.xml><?xml version="1.0" encoding="utf-8"?>
-<w:ftr xmlns:ve="http://schemas.openxmlformats.org/markup-compatibility/2006" xmlns:o="urn:schemas-microsoft-com:office:office" xmlns:r="http://schemas.openxmlformats.org/officeDocument/2006/relationships" xmlns:m="http://schemas.openxmlformats.org/officeDocument/2006/math" xmlns:v="urn:schemas-microsoft-com:vml" xmlns:wp="http://schemas.openxmlformats.org/drawingml/2006/wordprocessingDrawing" xmlns:w10="urn:schemas-microsoft-com:office:word" xmlns:w="http://schemas.openxmlformats.org/wordprocessingml/2006/main" xmlns:wne="http://schemas.microsoft.com/office/word/2006/wordml">
+<w:ftr xmlns:wpc="http://schemas.microsoft.com/office/word/2010/wordprocessingCanvas" xmlns:mc="http://schemas.openxmlformats.org/markup-compatibility/2006" xmlns:o="urn:schemas-microsoft-com:office:office" xmlns:r="http://schemas.openxmlformats.org/officeDocument/2006/relationships" xmlns:m="http://schemas.openxmlformats.org/officeDocument/2006/math" xmlns:v="urn:schemas-microsoft-com:vml" xmlns:wp14="http://schemas.microsoft.com/office/word/2010/wordprocessingDrawing" xmlns:wp="http://schemas.openxmlformats.org/drawingml/2006/wordprocessingDrawing" xmlns:w10="urn:schemas-microsoft-com:office:word" xmlns:w="http://schemas.openxmlformats.org/wordprocessingml/2006/main" xmlns:w14="http://schemas.microsoft.com/office/word/2010/wordml" xmlns:wpg="http://schemas.microsoft.com/office/word/2010/wordprocessingGroup" xmlns:wpi="http://schemas.microsoft.com/office/word/2010/wordprocessingInk" xmlns:wne="http://schemas.microsoft.com/office/word/2006/wordml" xmlns:wps="http://schemas.microsoft.com/office/word/2010/wordprocessingShape" mc:Ignorable="w14 wp14">
   <w:tbl>
     <w:tblPr>
       <w:tblW w:w="5000" w:type="pct"/>
@@ -950,7 +991,7 @@
         <w:bottom w:w="72" w:type="dxa"/>
         <w:right w:w="115" w:type="dxa"/>
       </w:tblCellMar>
-      <w:tblLook w:val="04A0"/>
+      <w:tblLook w:val="04A0" w:firstRow="1" w:lastRow="0" w:firstColumn="1" w:lastColumn="0" w:noHBand="0" w:noVBand="1"/>
     </w:tblPr>
     <w:tblGrid>
       <w:gridCol w:w="8631"/>
@@ -970,10 +1011,7 @@
             <w:jc w:val="right"/>
           </w:pPr>
           <w:r>
-            <w:t>Virginia Polytechnic Institute and State University</w:t>
-          </w:r>
-          <w:r>
-            <w:t xml:space="preserve"> | Table of Contents</w:t>
+            <w:t>Virginia Polytechnic Institute and State University | Table of Contents</w:t>
           </w:r>
         </w:p>
       </w:tc>
@@ -992,15 +1030,29 @@
               <w:color w:val="FFFFFF" w:themeColor="background1"/>
             </w:rPr>
           </w:pPr>
-          <w:fldSimple w:instr=" PAGE   \* MERGEFORMAT ">
-            <w:r>
-              <w:rPr>
-                <w:noProof/>
-                <w:color w:val="FFFFFF" w:themeColor="background1"/>
-              </w:rPr>
-              <w:t>1</w:t>
-            </w:r>
-          </w:fldSimple>
+          <w:r>
+            <w:fldChar w:fldCharType="begin"/>
+          </w:r>
+          <w:r>
+            <w:instrText xml:space="preserve"> PAGE   \* MERGEFORMAT </w:instrText>
+          </w:r>
+          <w:r>
+            <w:fldChar w:fldCharType="separate"/>
+          </w:r>
+          <w:r>
+            <w:rPr>
+              <w:noProof/>
+              <w:color w:val="FFFFFF" w:themeColor="background1"/>
+            </w:rPr>
+            <w:t>1</w:t>
+          </w:r>
+          <w:r>
+            <w:rPr>
+              <w:noProof/>
+              <w:color w:val="FFFFFF" w:themeColor="background1"/>
+            </w:rPr>
+            <w:fldChar w:fldCharType="end"/>
+          </w:r>
         </w:p>
       </w:tc>
     </w:tr>
@@ -1014,7 +1066,7 @@
 </file>
 
 <file path=word/footer3.xml><?xml version="1.0" encoding="utf-8"?>
-<w:ftr xmlns:ve="http://schemas.openxmlformats.org/markup-compatibility/2006" xmlns:o="urn:schemas-microsoft-com:office:office" xmlns:r="http://schemas.openxmlformats.org/officeDocument/2006/relationships" xmlns:m="http://schemas.openxmlformats.org/officeDocument/2006/math" xmlns:v="urn:schemas-microsoft-com:vml" xmlns:wp="http://schemas.openxmlformats.org/drawingml/2006/wordprocessingDrawing" xmlns:w10="urn:schemas-microsoft-com:office:word" xmlns:w="http://schemas.openxmlformats.org/wordprocessingml/2006/main" xmlns:wne="http://schemas.microsoft.com/office/word/2006/wordml">
+<w:ftr xmlns:wpc="http://schemas.microsoft.com/office/word/2010/wordprocessingCanvas" xmlns:mc="http://schemas.openxmlformats.org/markup-compatibility/2006" xmlns:o="urn:schemas-microsoft-com:office:office" xmlns:r="http://schemas.openxmlformats.org/officeDocument/2006/relationships" xmlns:m="http://schemas.openxmlformats.org/officeDocument/2006/math" xmlns:v="urn:schemas-microsoft-com:vml" xmlns:wp14="http://schemas.microsoft.com/office/word/2010/wordprocessingDrawing" xmlns:wp="http://schemas.openxmlformats.org/drawingml/2006/wordprocessingDrawing" xmlns:w10="urn:schemas-microsoft-com:office:word" xmlns:w="http://schemas.openxmlformats.org/wordprocessingml/2006/main" xmlns:w14="http://schemas.microsoft.com/office/word/2010/wordml" xmlns:wpg="http://schemas.microsoft.com/office/word/2010/wordprocessingGroup" xmlns:wpi="http://schemas.microsoft.com/office/word/2010/wordprocessingInk" xmlns:wne="http://schemas.microsoft.com/office/word/2006/wordml" xmlns:wps="http://schemas.microsoft.com/office/word/2010/wordprocessingShape" mc:Ignorable="w14 wp14">
   <w:tbl>
     <w:tblPr>
       <w:tblW w:w="5000" w:type="pct"/>
@@ -1024,7 +1076,7 @@
         <w:bottom w:w="72" w:type="dxa"/>
         <w:right w:w="115" w:type="dxa"/>
       </w:tblCellMar>
-      <w:tblLook w:val="04A0"/>
+      <w:tblLook w:val="04A0" w:firstRow="1" w:lastRow="0" w:firstColumn="1" w:lastColumn="0" w:noHBand="0" w:noVBand="1"/>
     </w:tblPr>
     <w:tblGrid>
       <w:gridCol w:w="8631"/>
@@ -1044,19 +1096,29 @@
             <w:jc w:val="right"/>
           </w:pPr>
           <w:r>
-            <w:t>Virginia Polytechnic Institute and State University</w:t>
-          </w:r>
-          <w:r>
-            <w:t xml:space="preserve"> | </w:t>
-          </w:r>
-          <w:fldSimple w:instr=" STYLEREF  &quot;1&quot;  ">
-            <w:r>
-              <w:rPr>
-                <w:noProof/>
-              </w:rPr>
-              <w:t>Opening the Application</w:t>
-            </w:r>
-          </w:fldSimple>
+            <w:t xml:space="preserve">Virginia Polytechnic Institute and State University | </w:t>
+          </w:r>
+          <w:r>
+            <w:fldChar w:fldCharType="begin"/>
+          </w:r>
+          <w:r>
+            <w:instrText xml:space="preserve"> STYLEREF  "1"  </w:instrText>
+          </w:r>
+          <w:r>
+            <w:fldChar w:fldCharType="separate"/>
+          </w:r>
+          <w:r>
+            <w:rPr>
+              <w:noProof/>
+            </w:rPr>
+            <w:t>Opening the Application</w:t>
+          </w:r>
+          <w:r>
+            <w:rPr>
+              <w:noProof/>
+            </w:rPr>
+            <w:fldChar w:fldCharType="end"/>
+          </w:r>
         </w:p>
       </w:tc>
       <w:tc>
@@ -1074,15 +1136,29 @@
               <w:color w:val="FFFFFF" w:themeColor="background1"/>
             </w:rPr>
           </w:pPr>
-          <w:fldSimple w:instr=" PAGE   \* MERGEFORMAT ">
-            <w:r>
-              <w:rPr>
-                <w:noProof/>
-                <w:color w:val="FFFFFF" w:themeColor="background1"/>
-              </w:rPr>
-              <w:t>i</w:t>
-            </w:r>
-          </w:fldSimple>
+          <w:r>
+            <w:fldChar w:fldCharType="begin"/>
+          </w:r>
+          <w:r>
+            <w:instrText xml:space="preserve"> PAGE   \* MERGEFORMAT </w:instrText>
+          </w:r>
+          <w:r>
+            <w:fldChar w:fldCharType="separate"/>
+          </w:r>
+          <w:r>
+            <w:rPr>
+              <w:noProof/>
+              <w:color w:val="FFFFFF" w:themeColor="background1"/>
+            </w:rPr>
+            <w:t>i</w:t>
+          </w:r>
+          <w:r>
+            <w:rPr>
+              <w:noProof/>
+              <w:color w:val="FFFFFF" w:themeColor="background1"/>
+            </w:rPr>
+            <w:fldChar w:fldCharType="end"/>
+          </w:r>
         </w:p>
       </w:tc>
     </w:tr>
@@ -1096,8 +1172,8 @@
 </file>
 
 <file path=word/footnotes.xml><?xml version="1.0" encoding="utf-8"?>
-<w:footnotes xmlns:ve="http://schemas.openxmlformats.org/markup-compatibility/2006" xmlns:o="urn:schemas-microsoft-com:office:office" xmlns:r="http://schemas.openxmlformats.org/officeDocument/2006/relationships" xmlns:m="http://schemas.openxmlformats.org/officeDocument/2006/math" xmlns:v="urn:schemas-microsoft-com:vml" xmlns:wp="http://schemas.openxmlformats.org/drawingml/2006/wordprocessingDrawing" xmlns:w10="urn:schemas-microsoft-com:office:word" xmlns:w="http://schemas.openxmlformats.org/wordprocessingml/2006/main" xmlns:wne="http://schemas.microsoft.com/office/word/2006/wordml">
-  <w:footnote w:type="separator" w:id="0">
+<w:footnotes xmlns:wpc="http://schemas.microsoft.com/office/word/2010/wordprocessingCanvas" xmlns:mc="http://schemas.openxmlformats.org/markup-compatibility/2006" xmlns:o="urn:schemas-microsoft-com:office:office" xmlns:r="http://schemas.openxmlformats.org/officeDocument/2006/relationships" xmlns:m="http://schemas.openxmlformats.org/officeDocument/2006/math" xmlns:v="urn:schemas-microsoft-com:vml" xmlns:wp14="http://schemas.microsoft.com/office/word/2010/wordprocessingDrawing" xmlns:wp="http://schemas.openxmlformats.org/drawingml/2006/wordprocessingDrawing" xmlns:w10="urn:schemas-microsoft-com:office:word" xmlns:w="http://schemas.openxmlformats.org/wordprocessingml/2006/main" xmlns:w14="http://schemas.microsoft.com/office/word/2010/wordml" xmlns:wpg="http://schemas.microsoft.com/office/word/2010/wordprocessingGroup" xmlns:wpi="http://schemas.microsoft.com/office/word/2010/wordprocessingInk" xmlns:wne="http://schemas.microsoft.com/office/word/2006/wordml" xmlns:wps="http://schemas.microsoft.com/office/word/2010/wordprocessingShape" mc:Ignorable="w14 wp14">
+  <w:footnote w:type="separator" w:id="-1">
     <w:p>
       <w:pPr>
         <w:spacing w:after="0" w:line="240" w:lineRule="auto"/>
@@ -1107,7 +1183,7 @@
       </w:r>
     </w:p>
   </w:footnote>
-  <w:footnote w:type="continuationSeparator" w:id="1">
+  <w:footnote w:type="continuationSeparator" w:id="0">
     <w:p>
       <w:pPr>
         <w:spacing w:after="0" w:line="240" w:lineRule="auto"/>
@@ -1121,7 +1197,7 @@
 </file>
 
 <file path=word/header1.xml><?xml version="1.0" encoding="utf-8"?>
-<w:hdr xmlns:ve="http://schemas.openxmlformats.org/markup-compatibility/2006" xmlns:o="urn:schemas-microsoft-com:office:office" xmlns:r="http://schemas.openxmlformats.org/officeDocument/2006/relationships" xmlns:m="http://schemas.openxmlformats.org/officeDocument/2006/math" xmlns:v="urn:schemas-microsoft-com:vml" xmlns:wp="http://schemas.openxmlformats.org/drawingml/2006/wordprocessingDrawing" xmlns:w10="urn:schemas-microsoft-com:office:word" xmlns:w="http://schemas.openxmlformats.org/wordprocessingml/2006/main" xmlns:wne="http://schemas.microsoft.com/office/word/2006/wordml">
+<w:hdr xmlns:wpc="http://schemas.microsoft.com/office/word/2010/wordprocessingCanvas" xmlns:mc="http://schemas.openxmlformats.org/markup-compatibility/2006" xmlns:o="urn:schemas-microsoft-com:office:office" xmlns:r="http://schemas.openxmlformats.org/officeDocument/2006/relationships" xmlns:m="http://schemas.openxmlformats.org/officeDocument/2006/math" xmlns:v="urn:schemas-microsoft-com:vml" xmlns:wp14="http://schemas.microsoft.com/office/word/2010/wordprocessingDrawing" xmlns:wp="http://schemas.openxmlformats.org/drawingml/2006/wordprocessingDrawing" xmlns:w10="urn:schemas-microsoft-com:office:word" xmlns:w="http://schemas.openxmlformats.org/wordprocessingml/2006/main" xmlns:w14="http://schemas.microsoft.com/office/word/2010/wordml" xmlns:wpg="http://schemas.microsoft.com/office/word/2010/wordprocessingGroup" xmlns:wpi="http://schemas.microsoft.com/office/word/2010/wordprocessingInk" xmlns:wne="http://schemas.microsoft.com/office/word/2006/wordml" xmlns:wps="http://schemas.microsoft.com/office/word/2010/wordprocessingShape" mc:Ignorable="w14 wp14">
   <w:p>
     <w:pPr>
       <w:pStyle w:val="Header"/>
@@ -1131,7 +1207,7 @@
 </file>
 
 <file path=word/header2.xml><?xml version="1.0" encoding="utf-8"?>
-<w:hdr xmlns:ve="http://schemas.openxmlformats.org/markup-compatibility/2006" xmlns:o="urn:schemas-microsoft-com:office:office" xmlns:r="http://schemas.openxmlformats.org/officeDocument/2006/relationships" xmlns:m="http://schemas.openxmlformats.org/officeDocument/2006/math" xmlns:v="urn:schemas-microsoft-com:vml" xmlns:wp="http://schemas.openxmlformats.org/drawingml/2006/wordprocessingDrawing" xmlns:w10="urn:schemas-microsoft-com:office:word" xmlns:w="http://schemas.openxmlformats.org/wordprocessingml/2006/main" xmlns:wne="http://schemas.microsoft.com/office/word/2006/wordml">
+<w:hdr xmlns:wpc="http://schemas.microsoft.com/office/word/2010/wordprocessingCanvas" xmlns:mc="http://schemas.openxmlformats.org/markup-compatibility/2006" xmlns:o="urn:schemas-microsoft-com:office:office" xmlns:r="http://schemas.openxmlformats.org/officeDocument/2006/relationships" xmlns:m="http://schemas.openxmlformats.org/officeDocument/2006/math" xmlns:v="urn:schemas-microsoft-com:vml" xmlns:wp14="http://schemas.microsoft.com/office/word/2010/wordprocessingDrawing" xmlns:wp="http://schemas.openxmlformats.org/drawingml/2006/wordprocessingDrawing" xmlns:w10="urn:schemas-microsoft-com:office:word" xmlns:w="http://schemas.openxmlformats.org/wordprocessingml/2006/main" xmlns:w14="http://schemas.microsoft.com/office/word/2010/wordml" xmlns:wpg="http://schemas.microsoft.com/office/word/2010/wordprocessingGroup" xmlns:wpi="http://schemas.microsoft.com/office/word/2010/wordprocessingInk" xmlns:wne="http://schemas.microsoft.com/office/word/2006/wordml" xmlns:wps="http://schemas.microsoft.com/office/word/2010/wordprocessingShape" mc:Ignorable="w14 wp14">
   <w:p>
     <w:pPr>
       <w:pStyle w:val="Header"/>
@@ -1141,7 +1217,7 @@
 </file>
 
 <file path=word/numbering.xml><?xml version="1.0" encoding="utf-8"?>
-<w:numbering xmlns:ve="http://schemas.openxmlformats.org/markup-compatibility/2006" xmlns:o="urn:schemas-microsoft-com:office:office" xmlns:r="http://schemas.openxmlformats.org/officeDocument/2006/relationships" xmlns:m="http://schemas.openxmlformats.org/officeDocument/2006/math" xmlns:v="urn:schemas-microsoft-com:vml" xmlns:wp="http://schemas.openxmlformats.org/drawingml/2006/wordprocessingDrawing" xmlns:w10="urn:schemas-microsoft-com:office:word" xmlns:w="http://schemas.openxmlformats.org/wordprocessingml/2006/main" xmlns:wne="http://schemas.microsoft.com/office/word/2006/wordml">
+<w:numbering xmlns:wpc="http://schemas.microsoft.com/office/word/2010/wordprocessingCanvas" xmlns:mc="http://schemas.openxmlformats.org/markup-compatibility/2006" xmlns:o="urn:schemas-microsoft-com:office:office" xmlns:r="http://schemas.openxmlformats.org/officeDocument/2006/relationships" xmlns:m="http://schemas.openxmlformats.org/officeDocument/2006/math" xmlns:v="urn:schemas-microsoft-com:vml" xmlns:wp14="http://schemas.microsoft.com/office/word/2010/wordprocessingDrawing" xmlns:wp="http://schemas.openxmlformats.org/drawingml/2006/wordprocessingDrawing" xmlns:w10="urn:schemas-microsoft-com:office:word" xmlns:w="http://schemas.openxmlformats.org/wordprocessingml/2006/main" xmlns:w14="http://schemas.microsoft.com/office/word/2010/wordml" xmlns:wpg="http://schemas.microsoft.com/office/word/2010/wordprocessingGroup" xmlns:wpi="http://schemas.microsoft.com/office/word/2010/wordprocessingInk" xmlns:wne="http://schemas.microsoft.com/office/word/2006/wordml" xmlns:wps="http://schemas.microsoft.com/office/word/2010/wordprocessingShape" mc:Ignorable="w14 wp14">
   <w:abstractNum w:abstractNumId="0">
     <w:nsid w:val="337A7B4C"/>
     <w:multiLevelType w:val="hybridMultilevel"/>
@@ -1238,7 +1314,7 @@
 </file>
 
 <file path=word/styles.xml><?xml version="1.0" encoding="utf-8"?>
-<w:styles xmlns:r="http://schemas.openxmlformats.org/officeDocument/2006/relationships" xmlns:w="http://schemas.openxmlformats.org/wordprocessingml/2006/main">
+<w:styles xmlns:mc="http://schemas.openxmlformats.org/markup-compatibility/2006" xmlns:r="http://schemas.openxmlformats.org/officeDocument/2006/relationships" xmlns:w="http://schemas.openxmlformats.org/wordprocessingml/2006/main" xmlns:w14="http://schemas.microsoft.com/office/word/2010/wordml" mc:Ignorable="w14">
   <w:docDefaults>
     <w:rPrDefault>
       <w:rPr>
@@ -1431,7 +1507,6 @@
     <w:uiPriority w:val="99"/>
     <w:semiHidden/>
     <w:unhideWhenUsed/>
-    <w:qFormat/>
     <w:tblPr>
       <w:tblInd w:w="0" w:type="dxa"/>
       <w:tblCellMar>
@@ -1643,206 +1718,8 @@
 </w:styles>
 </file>
 
-<file path=word/glossary/document.xml><?xml version="1.0" encoding="utf-8"?>
-<w:glossaryDocument xmlns:ve="http://schemas.openxmlformats.org/markup-compatibility/2006" xmlns:o="urn:schemas-microsoft-com:office:office" xmlns:r="http://schemas.openxmlformats.org/officeDocument/2006/relationships" xmlns:m="http://schemas.openxmlformats.org/officeDocument/2006/math" xmlns:v="urn:schemas-microsoft-com:vml" xmlns:wp="http://schemas.openxmlformats.org/drawingml/2006/wordprocessingDrawing" xmlns:w10="urn:schemas-microsoft-com:office:word" xmlns:w="http://schemas.openxmlformats.org/wordprocessingml/2006/main" xmlns:wne="http://schemas.microsoft.com/office/word/2006/wordml">
-  <w:docParts>
-    <w:docPart>
-      <w:docPartPr>
-        <w:name w:val="A974B30D31124DDC99263CF4340BFCBD"/>
-        <w:category>
-          <w:name w:val="General"/>
-          <w:gallery w:val="placeholder"/>
-        </w:category>
-        <w:types>
-          <w:type w:val="bbPlcHdr"/>
-        </w:types>
-        <w:behaviors>
-          <w:behavior w:val="content"/>
-        </w:behaviors>
-        <w:guid w:val="{300D4860-61A6-4571-BEC4-E3198E2F8B38}"/>
-      </w:docPartPr>
-      <w:docPartBody>
-        <w:p>
-          <w:pPr>
-            <w:pStyle w:val="A974B30D31124DDC99263CF4340BFCBD"/>
-          </w:pPr>
-          <w:r>
-            <w:rPr>
-              <w:b/>
-              <w:bCs/>
-              <w:color w:val="808080" w:themeColor="text1" w:themeTint="7F"/>
-              <w:sz w:val="32"/>
-              <w:szCs w:val="32"/>
-            </w:rPr>
-            <w:t>[Type the company name]</w:t>
-          </w:r>
-        </w:p>
-      </w:docPartBody>
-    </w:docPart>
-    <w:docPart>
-      <w:docPartPr>
-        <w:name w:val="2239FF3ACAFC4D80AFB6D212AB2A2851"/>
-        <w:category>
-          <w:name w:val="General"/>
-          <w:gallery w:val="placeholder"/>
-        </w:category>
-        <w:types>
-          <w:type w:val="bbPlcHdr"/>
-        </w:types>
-        <w:behaviors>
-          <w:behavior w:val="content"/>
-        </w:behaviors>
-        <w:guid w:val="{1B12F3DF-50EF-446B-B4E7-C0E4FD7CD4C4}"/>
-      </w:docPartPr>
-      <w:docPartBody>
-        <w:p>
-          <w:pPr>
-            <w:pStyle w:val="2239FF3ACAFC4D80AFB6D212AB2A2851"/>
-          </w:pPr>
-          <w:r>
-            <w:rPr>
-              <w:b/>
-              <w:bCs/>
-              <w:color w:val="1F497D" w:themeColor="text2"/>
-              <w:sz w:val="72"/>
-              <w:szCs w:val="72"/>
-            </w:rPr>
-            <w:t>[Type the document title]</w:t>
-          </w:r>
-        </w:p>
-      </w:docPartBody>
-    </w:docPart>
-    <w:docPart>
-      <w:docPartPr>
-        <w:name w:val="9B2F3197076B4F1F846A77C3B203E7DF"/>
-        <w:category>
-          <w:name w:val="General"/>
-          <w:gallery w:val="placeholder"/>
-        </w:category>
-        <w:types>
-          <w:type w:val="bbPlcHdr"/>
-        </w:types>
-        <w:behaviors>
-          <w:behavior w:val="content"/>
-        </w:behaviors>
-        <w:guid w:val="{754E0DE2-CC81-4578-AFF3-026861290256}"/>
-      </w:docPartPr>
-      <w:docPartBody>
-        <w:p>
-          <w:pPr>
-            <w:pStyle w:val="9B2F3197076B4F1F846A77C3B203E7DF"/>
-          </w:pPr>
-          <w:r>
-            <w:rPr>
-              <w:b/>
-              <w:bCs/>
-              <w:color w:val="4F81BD" w:themeColor="accent1"/>
-              <w:sz w:val="40"/>
-              <w:szCs w:val="40"/>
-            </w:rPr>
-            <w:t>[Type the document subtitle]</w:t>
-          </w:r>
-        </w:p>
-      </w:docPartBody>
-    </w:docPart>
-    <w:docPart>
-      <w:docPartPr>
-        <w:name w:val="4FD66BAFC07D4750B721E4F7824961F1"/>
-        <w:category>
-          <w:name w:val="General"/>
-          <w:gallery w:val="placeholder"/>
-        </w:category>
-        <w:types>
-          <w:type w:val="bbPlcHdr"/>
-        </w:types>
-        <w:behaviors>
-          <w:behavior w:val="content"/>
-        </w:behaviors>
-        <w:guid w:val="{FB47FCB8-0366-4880-BDF4-7CAC406833AF}"/>
-      </w:docPartPr>
-      <w:docPartBody>
-        <w:p>
-          <w:pPr>
-            <w:pStyle w:val="4FD66BAFC07D4750B721E4F7824961F1"/>
-          </w:pPr>
-          <w:r>
-            <w:t>[Type the company name]</w:t>
-          </w:r>
-        </w:p>
-      </w:docPartBody>
-    </w:docPart>
-  </w:docParts>
-</w:glossaryDocument>
-</file>
-
-<file path=word/glossary/fontTable.xml><?xml version="1.0" encoding="utf-8"?>
-<w:fonts xmlns:r="http://schemas.openxmlformats.org/officeDocument/2006/relationships" xmlns:w="http://schemas.openxmlformats.org/wordprocessingml/2006/main">
-  <w:font w:name="Times New Roman">
-    <w:panose1 w:val="02020603050405020304"/>
-    <w:charset w:val="00"/>
-    <w:family w:val="roman"/>
-    <w:pitch w:val="variable"/>
-    <w:sig w:usb0="20002A87" w:usb1="80000000" w:usb2="00000008" w:usb3="00000000" w:csb0="000001FF" w:csb1="00000000"/>
-  </w:font>
-  <w:font w:name="Calibri">
-    <w:panose1 w:val="020F0502020204030204"/>
-    <w:charset w:val="00"/>
-    <w:family w:val="swiss"/>
-    <w:pitch w:val="variable"/>
-    <w:sig w:usb0="A00002EF" w:usb1="4000207B" w:usb2="00000000" w:usb3="00000000" w:csb0="0000009F" w:csb1="00000000"/>
-  </w:font>
-  <w:font w:name="Cambria">
-    <w:panose1 w:val="02040503050406030204"/>
-    <w:charset w:val="00"/>
-    <w:family w:val="roman"/>
-    <w:pitch w:val="variable"/>
-    <w:sig w:usb0="A00002EF" w:usb1="4000004B" w:usb2="00000000" w:usb3="00000000" w:csb0="0000009F" w:csb1="00000000"/>
-  </w:font>
-  <w:font w:name="Tahoma">
-    <w:panose1 w:val="020B0604030504040204"/>
-    <w:charset w:val="00"/>
-    <w:family w:val="swiss"/>
-    <w:pitch w:val="variable"/>
-    <w:sig w:usb0="800002EF" w:usb1="4000205A" w:usb2="00000000" w:usb3="00000000" w:csb0="00000017" w:csb1="00000000"/>
-  </w:font>
-</w:fonts>
-</file>
-
-<file path=word/glossary/settings.xml><?xml version="1.0" encoding="utf-8"?>
-<w:settings xmlns:o="urn:schemas-microsoft-com:office:office" xmlns:r="http://schemas.openxmlformats.org/officeDocument/2006/relationships" xmlns:m="http://schemas.openxmlformats.org/officeDocument/2006/math" xmlns:v="urn:schemas-microsoft-com:vml" xmlns:w10="urn:schemas-microsoft-com:office:word" xmlns:w="http://schemas.openxmlformats.org/wordprocessingml/2006/main" xmlns:sl="http://schemas.openxmlformats.org/schemaLibrary/2006/main">
-  <w:view w:val="normal"/>
-  <w:defaultTabStop w:val="720"/>
-  <w:characterSpacingControl w:val="doNotCompress"/>
-  <w:compat>
-    <w:useFELayout/>
-  </w:compat>
-  <w:rsids>
-    <w:rsidRoot w:val="007F26A8"/>
-    <w:rsid w:val="00147DE3"/>
-    <w:rsid w:val="007F26A8"/>
-  </w:rsids>
-  <m:mathPr>
-    <m:mathFont m:val="Cambria Math"/>
-    <m:brkBin m:val="before"/>
-    <m:brkBinSub m:val="--"/>
-    <m:smallFrac m:val="off"/>
-    <m:dispDef/>
-    <m:lMargin m:val="0"/>
-    <m:rMargin m:val="0"/>
-    <m:defJc m:val="centerGroup"/>
-    <m:wrapIndent m:val="1440"/>
-    <m:intLim m:val="subSup"/>
-    <m:naryLim m:val="undOvr"/>
-  </m:mathPr>
-  <w:themeFontLang w:val="en-US"/>
-  <w:clrSchemeMapping w:bg1="light1" w:t1="dark1" w:bg2="light2" w:t2="dark2" w:accent1="accent1" w:accent2="accent2" w:accent3="accent3" w:accent4="accent4" w:accent5="accent5" w:accent6="accent6" w:hyperlink="hyperlink" w:followedHyperlink="followedHyperlink"/>
-  <w:decimalSymbol w:val="."/>
-  <w:listSeparator w:val=","/>
-</w:settings>
-</file>
-
-<file path=word/glossary/styles.xml><?xml version="1.0" encoding="utf-8"?>
-<w:styles xmlns:r="http://schemas.openxmlformats.org/officeDocument/2006/relationships" xmlns:w="http://schemas.openxmlformats.org/wordprocessingml/2006/main">
+<file path=word/stylesWithEffects.xml><?xml version="1.0" encoding="utf-8"?>
+<w:styles xmlns:wpc="http://schemas.microsoft.com/office/word/2010/wordprocessingCanvas" xmlns:mc="http://schemas.openxmlformats.org/markup-compatibility/2006" xmlns:o="urn:schemas-microsoft-com:office:office" xmlns:r="http://schemas.openxmlformats.org/officeDocument/2006/relationships" xmlns:m="http://schemas.openxmlformats.org/officeDocument/2006/math" xmlns:v="urn:schemas-microsoft-com:vml" xmlns:wp14="http://schemas.microsoft.com/office/word/2010/wordprocessingDrawing" xmlns:wp="http://schemas.openxmlformats.org/drawingml/2006/wordprocessingDrawing" xmlns:w10="urn:schemas-microsoft-com:office:word" xmlns:w="http://schemas.openxmlformats.org/wordprocessingml/2006/main" xmlns:w14="http://schemas.microsoft.com/office/word/2010/wordml" xmlns:wpg="http://schemas.microsoft.com/office/word/2010/wordprocessingGroup" xmlns:wpi="http://schemas.microsoft.com/office/word/2010/wordprocessingInk" xmlns:wne="http://schemas.microsoft.com/office/word/2006/wordml" xmlns:wps="http://schemas.microsoft.com/office/word/2010/wordprocessingShape" mc:Ignorable="w14 wp14">
   <w:docDefaults>
     <w:rPrDefault>
       <w:rPr>
@@ -2012,7 +1889,6 @@
     <w:uiPriority w:val="99"/>
     <w:semiHidden/>
     <w:unhideWhenUsed/>
-    <w:qFormat/>
     <w:tblPr>
       <w:tblInd w:w="0" w:type="dxa"/>
       <w:tblCellMar>
@@ -2029,6 +1905,331 @@
     <w:semiHidden/>
     <w:unhideWhenUsed/>
   </w:style>
+</w:styles>
+</file>
+
+<file path=word/glossary/document.xml><?xml version="1.0" encoding="utf-8"?>
+<w:glossaryDocument xmlns:wpc="http://schemas.microsoft.com/office/word/2010/wordprocessingCanvas" xmlns:mc="http://schemas.openxmlformats.org/markup-compatibility/2006" xmlns:o="urn:schemas-microsoft-com:office:office" xmlns:r="http://schemas.openxmlformats.org/officeDocument/2006/relationships" xmlns:m="http://schemas.openxmlformats.org/officeDocument/2006/math" xmlns:v="urn:schemas-microsoft-com:vml" xmlns:wp14="http://schemas.microsoft.com/office/word/2010/wordprocessingDrawing" xmlns:wp="http://schemas.openxmlformats.org/drawingml/2006/wordprocessingDrawing" xmlns:w10="urn:schemas-microsoft-com:office:word" xmlns:w="http://schemas.openxmlformats.org/wordprocessingml/2006/main" xmlns:w14="http://schemas.microsoft.com/office/word/2010/wordml" xmlns:wpg="http://schemas.microsoft.com/office/word/2010/wordprocessingGroup" xmlns:wpi="http://schemas.microsoft.com/office/word/2010/wordprocessingInk" xmlns:wne="http://schemas.microsoft.com/office/word/2006/wordml" xmlns:wps="http://schemas.microsoft.com/office/word/2010/wordprocessingShape" mc:Ignorable="w14 wp14">
+  <w:docParts>
+    <w:docPart>
+      <w:docPartPr>
+        <w:name w:val="A974B30D31124DDC99263CF4340BFCBD"/>
+        <w:category>
+          <w:name w:val="General"/>
+          <w:gallery w:val="placeholder"/>
+        </w:category>
+        <w:types>
+          <w:type w:val="bbPlcHdr"/>
+        </w:types>
+        <w:behaviors>
+          <w:behavior w:val="content"/>
+        </w:behaviors>
+        <w:guid w:val="{300D4860-61A6-4571-BEC4-E3198E2F8B38}"/>
+      </w:docPartPr>
+      <w:docPartBody>
+        <w:p>
+          <w:pPr>
+            <w:pStyle w:val="A974B30D31124DDC99263CF4340BFCBD"/>
+          </w:pPr>
+          <w:r>
+            <w:rPr>
+              <w:b/>
+              <w:bCs/>
+              <w:color w:val="808080" w:themeColor="text1" w:themeTint="7F"/>
+              <w:sz w:val="32"/>
+              <w:szCs w:val="32"/>
+            </w:rPr>
+            <w:t>[Type the company name]</w:t>
+          </w:r>
+        </w:p>
+      </w:docPartBody>
+    </w:docPart>
+    <w:docPart>
+      <w:docPartPr>
+        <w:name w:val="4FD66BAFC07D4750B721E4F7824961F1"/>
+        <w:category>
+          <w:name w:val="General"/>
+          <w:gallery w:val="placeholder"/>
+        </w:category>
+        <w:types>
+          <w:type w:val="bbPlcHdr"/>
+        </w:types>
+        <w:behaviors>
+          <w:behavior w:val="content"/>
+        </w:behaviors>
+        <w:guid w:val="{FB47FCB8-0366-4880-BDF4-7CAC406833AF}"/>
+      </w:docPartPr>
+      <w:docPartBody>
+        <w:p>
+          <w:pPr>
+            <w:pStyle w:val="4FD66BAFC07D4750B721E4F7824961F1"/>
+          </w:pPr>
+          <w:r>
+            <w:t>[Type the company name]</w:t>
+          </w:r>
+        </w:p>
+      </w:docPartBody>
+    </w:docPart>
+  </w:docParts>
+</w:glossaryDocument>
+</file>
+
+<file path=word/glossary/fontTable.xml><?xml version="1.0" encoding="utf-8"?>
+<w:fonts xmlns:mc="http://schemas.openxmlformats.org/markup-compatibility/2006" xmlns:r="http://schemas.openxmlformats.org/officeDocument/2006/relationships" xmlns:w="http://schemas.openxmlformats.org/wordprocessingml/2006/main" xmlns:w14="http://schemas.microsoft.com/office/word/2010/wordml" mc:Ignorable="w14">
+  <w:font w:name="Times New Roman">
+    <w:panose1 w:val="02020603050405020304"/>
+    <w:charset w:val="00"/>
+    <w:family w:val="roman"/>
+    <w:pitch w:val="variable"/>
+    <w:sig w:usb0="E0002AFF" w:usb1="C0007841" w:usb2="00000009" w:usb3="00000000" w:csb0="000001FF" w:csb1="00000000"/>
+  </w:font>
+  <w:font w:name="Calibri">
+    <w:panose1 w:val="020F0502020204030204"/>
+    <w:charset w:val="00"/>
+    <w:family w:val="swiss"/>
+    <w:pitch w:val="variable"/>
+    <w:sig w:usb0="E10002FF" w:usb1="4000ACFF" w:usb2="00000009" w:usb3="00000000" w:csb0="0000019F" w:csb1="00000000"/>
+  </w:font>
+  <w:font w:name="Cambria">
+    <w:panose1 w:val="02040503050406030204"/>
+    <w:charset w:val="00"/>
+    <w:family w:val="roman"/>
+    <w:pitch w:val="variable"/>
+    <w:sig w:usb0="E00002FF" w:usb1="400004FF" w:usb2="00000000" w:usb3="00000000" w:csb0="0000019F" w:csb1="00000000"/>
+  </w:font>
+  <w:font w:name="Tahoma">
+    <w:panose1 w:val="020B0604030504040204"/>
+    <w:charset w:val="00"/>
+    <w:family w:val="swiss"/>
+    <w:pitch w:val="variable"/>
+    <w:sig w:usb0="E1002EFF" w:usb1="C000605B" w:usb2="00000029" w:usb3="00000000" w:csb0="000101FF" w:csb1="00000000"/>
+  </w:font>
+</w:fonts>
+</file>
+
+<file path=word/glossary/settings.xml><?xml version="1.0" encoding="utf-8"?>
+<w:settings xmlns:mc="http://schemas.openxmlformats.org/markup-compatibility/2006" xmlns:o="urn:schemas-microsoft-com:office:office" xmlns:r="http://schemas.openxmlformats.org/officeDocument/2006/relationships" xmlns:m="http://schemas.openxmlformats.org/officeDocument/2006/math" xmlns:v="urn:schemas-microsoft-com:vml" xmlns:w10="urn:schemas-microsoft-com:office:word" xmlns:w="http://schemas.openxmlformats.org/wordprocessingml/2006/main" xmlns:w14="http://schemas.microsoft.com/office/word/2010/wordml" xmlns:sl="http://schemas.openxmlformats.org/schemaLibrary/2006/main" mc:Ignorable="w14">
+  <w:view w:val="normal"/>
+  <w:defaultTabStop w:val="720"/>
+  <w:characterSpacingControl w:val="doNotCompress"/>
+  <w:compat>
+    <w:useFELayout/>
+    <w:compatSetting w:name="compatibilityMode" w:uri="http://schemas.microsoft.com/office/word" w:val="12"/>
+  </w:compat>
+  <w:rsids>
+    <w:rsidRoot w:val="007F26A8"/>
+    <w:rsid w:val="00147DE3"/>
+    <w:rsid w:val="001649D0"/>
+    <w:rsid w:val="004C751A"/>
+    <w:rsid w:val="007F26A8"/>
+  </w:rsids>
+  <m:mathPr>
+    <m:mathFont m:val="Cambria Math"/>
+    <m:brkBin m:val="before"/>
+    <m:brkBinSub m:val="--"/>
+    <m:smallFrac m:val="0"/>
+    <m:dispDef/>
+    <m:lMargin m:val="0"/>
+    <m:rMargin m:val="0"/>
+    <m:defJc m:val="centerGroup"/>
+    <m:wrapIndent m:val="1440"/>
+    <m:intLim m:val="subSup"/>
+    <m:naryLim m:val="undOvr"/>
+  </m:mathPr>
+  <w:themeFontLang w:val="en-US"/>
+  <w:clrSchemeMapping w:bg1="light1" w:t1="dark1" w:bg2="light2" w:t2="dark2" w:accent1="accent1" w:accent2="accent2" w:accent3="accent3" w:accent4="accent4" w:accent5="accent5" w:accent6="accent6" w:hyperlink="hyperlink" w:followedHyperlink="followedHyperlink"/>
+  <w:decimalSymbol w:val="."/>
+  <w:listSeparator w:val=","/>
+</w:settings>
+</file>
+
+<file path=word/glossary/styles.xml><?xml version="1.0" encoding="utf-8"?>
+<w:styles xmlns:mc="http://schemas.openxmlformats.org/markup-compatibility/2006" xmlns:r="http://schemas.openxmlformats.org/officeDocument/2006/relationships" xmlns:w="http://schemas.openxmlformats.org/wordprocessingml/2006/main" xmlns:w14="http://schemas.microsoft.com/office/word/2010/wordml" mc:Ignorable="w14">
+  <w:docDefaults>
+    <w:rPrDefault>
+      <w:rPr>
+        <w:rFonts w:asciiTheme="minorHAnsi" w:eastAsiaTheme="minorEastAsia" w:hAnsiTheme="minorHAnsi" w:cstheme="minorBidi"/>
+        <w:sz w:val="22"/>
+        <w:szCs w:val="22"/>
+        <w:lang w:val="en-US" w:eastAsia="en-US" w:bidi="ar-SA"/>
+      </w:rPr>
+    </w:rPrDefault>
+    <w:pPrDefault>
+      <w:pPr>
+        <w:spacing w:after="200" w:line="276" w:lineRule="auto"/>
+      </w:pPr>
+    </w:pPrDefault>
+  </w:docDefaults>
+  <w:latentStyles w:defLockedState="0" w:defUIPriority="99" w:defSemiHidden="1" w:defUnhideWhenUsed="1" w:defQFormat="0" w:count="267">
+    <w:lsdException w:name="Normal" w:semiHidden="0" w:uiPriority="0" w:unhideWhenUsed="0" w:qFormat="1"/>
+    <w:lsdException w:name="heading 1" w:semiHidden="0" w:uiPriority="9" w:unhideWhenUsed="0" w:qFormat="1"/>
+    <w:lsdException w:name="heading 2" w:uiPriority="9" w:qFormat="1"/>
+    <w:lsdException w:name="heading 3" w:uiPriority="9" w:qFormat="1"/>
+    <w:lsdException w:name="heading 4" w:uiPriority="9" w:qFormat="1"/>
+    <w:lsdException w:name="heading 5" w:uiPriority="9" w:qFormat="1"/>
+    <w:lsdException w:name="heading 6" w:uiPriority="9" w:qFormat="1"/>
+    <w:lsdException w:name="heading 7" w:uiPriority="9" w:qFormat="1"/>
+    <w:lsdException w:name="heading 8" w:uiPriority="9" w:qFormat="1"/>
+    <w:lsdException w:name="heading 9" w:uiPriority="9" w:qFormat="1"/>
+    <w:lsdException w:name="toc 1" w:uiPriority="39"/>
+    <w:lsdException w:name="toc 2" w:uiPriority="39"/>
+    <w:lsdException w:name="toc 3" w:uiPriority="39"/>
+    <w:lsdException w:name="toc 4" w:uiPriority="39"/>
+    <w:lsdException w:name="toc 5" w:uiPriority="39"/>
+    <w:lsdException w:name="toc 6" w:uiPriority="39"/>
+    <w:lsdException w:name="toc 7" w:uiPriority="39"/>
+    <w:lsdException w:name="toc 8" w:uiPriority="39"/>
+    <w:lsdException w:name="toc 9" w:uiPriority="39"/>
+    <w:lsdException w:name="caption" w:uiPriority="35" w:qFormat="1"/>
+    <w:lsdException w:name="Title" w:semiHidden="0" w:uiPriority="10" w:unhideWhenUsed="0" w:qFormat="1"/>
+    <w:lsdException w:name="Default Paragraph Font" w:uiPriority="1"/>
+    <w:lsdException w:name="Subtitle" w:semiHidden="0" w:uiPriority="11" w:unhideWhenUsed="0" w:qFormat="1"/>
+    <w:lsdException w:name="Strong" w:semiHidden="0" w:uiPriority="22" w:unhideWhenUsed="0" w:qFormat="1"/>
+    <w:lsdException w:name="Emphasis" w:semiHidden="0" w:uiPriority="20" w:unhideWhenUsed="0" w:qFormat="1"/>
+    <w:lsdException w:name="Table Grid" w:semiHidden="0" w:uiPriority="59" w:unhideWhenUsed="0"/>
+    <w:lsdException w:name="Placeholder Text" w:unhideWhenUsed="0"/>
+    <w:lsdException w:name="No Spacing" w:semiHidden="0" w:uiPriority="1" w:unhideWhenUsed="0" w:qFormat="1"/>
+    <w:lsdException w:name="Light Shading" w:semiHidden="0" w:uiPriority="60" w:unhideWhenUsed="0"/>
+    <w:lsdException w:name="Light List" w:semiHidden="0" w:uiPriority="61" w:unhideWhenUsed="0"/>
+    <w:lsdException w:name="Light Grid" w:semiHidden="0" w:uiPriority="62" w:unhideWhenUsed="0"/>
+    <w:lsdException w:name="Medium Shading 1" w:semiHidden="0" w:uiPriority="63" w:unhideWhenUsed="0"/>
+    <w:lsdException w:name="Medium Shading 2" w:semiHidden="0" w:uiPriority="64" w:unhideWhenUsed="0"/>
+    <w:lsdException w:name="Medium List 1" w:semiHidden="0" w:uiPriority="65" w:unhideWhenUsed="0"/>
+    <w:lsdException w:name="Medium List 2" w:semiHidden="0" w:uiPriority="66" w:unhideWhenUsed="0"/>
+    <w:lsdException w:name="Medium Grid 1" w:semiHidden="0" w:uiPriority="67" w:unhideWhenUsed="0"/>
+    <w:lsdException w:name="Medium Grid 2" w:semiHidden="0" w:uiPriority="68" w:unhideWhenUsed="0"/>
+    <w:lsdException w:name="Medium Grid 3" w:semiHidden="0" w:uiPriority="69" w:unhideWhenUsed="0"/>
+    <w:lsdException w:name="Dark List" w:semiHidden="0" w:uiPriority="70" w:unhideWhenUsed="0"/>
+    <w:lsdException w:name="Colorful Shading" w:semiHidden="0" w:uiPriority="71" w:unhideWhenUsed="0"/>
+    <w:lsdException w:name="Colorful List" w:semiHidden="0" w:uiPriority="72" w:unhideWhenUsed="0"/>
+    <w:lsdException w:name="Colorful Grid" w:semiHidden="0" w:uiPriority="73" w:unhideWhenUsed="0"/>
+    <w:lsdException w:name="Light Shading Accent 1" w:semiHidden="0" w:uiPriority="60" w:unhideWhenUsed="0"/>
+    <w:lsdException w:name="Light List Accent 1" w:semiHidden="0" w:uiPriority="61" w:unhideWhenUsed="0"/>
+    <w:lsdException w:name="Light Grid Accent 1" w:semiHidden="0" w:uiPriority="62" w:unhideWhenUsed="0"/>
+    <w:lsdException w:name="Medium Shading 1 Accent 1" w:semiHidden="0" w:uiPriority="63" w:unhideWhenUsed="0"/>
+    <w:lsdException w:name="Medium Shading 2 Accent 1" w:semiHidden="0" w:uiPriority="64" w:unhideWhenUsed="0"/>
+    <w:lsdException w:name="Medium List 1 Accent 1" w:semiHidden="0" w:uiPriority="65" w:unhideWhenUsed="0"/>
+    <w:lsdException w:name="Revision" w:unhideWhenUsed="0"/>
+    <w:lsdException w:name="List Paragraph" w:semiHidden="0" w:uiPriority="34" w:unhideWhenUsed="0" w:qFormat="1"/>
+    <w:lsdException w:name="Quote" w:semiHidden="0" w:uiPriority="29" w:unhideWhenUsed="0" w:qFormat="1"/>
+    <w:lsdException w:name="Intense Quote" w:semiHidden="0" w:uiPriority="30" w:unhideWhenUsed="0" w:qFormat="1"/>
+    <w:lsdException w:name="Medium List 2 Accent 1" w:semiHidden="0" w:uiPriority="66" w:unhideWhenUsed="0"/>
+    <w:lsdException w:name="Medium Grid 1 Accent 1" w:semiHidden="0" w:uiPriority="67" w:unhideWhenUsed="0"/>
+    <w:lsdException w:name="Medium Grid 2 Accent 1" w:semiHidden="0" w:uiPriority="68" w:unhideWhenUsed="0"/>
+    <w:lsdException w:name="Medium Grid 3 Accent 1" w:semiHidden="0" w:uiPriority="69" w:unhideWhenUsed="0"/>
+    <w:lsdException w:name="Dark List Accent 1" w:semiHidden="0" w:uiPriority="70" w:unhideWhenUsed="0"/>
+    <w:lsdException w:name="Colorful Shading Accent 1" w:semiHidden="0" w:uiPriority="71" w:unhideWhenUsed="0"/>
+    <w:lsdException w:name="Colorful List Accent 1" w:semiHidden="0" w:uiPriority="72" w:unhideWhenUsed="0"/>
+    <w:lsdException w:name="Colorful Grid Accent 1" w:semiHidden="0" w:uiPriority="73" w:unhideWhenUsed="0"/>
+    <w:lsdException w:name="Light Shading Accent 2" w:semiHidden="0" w:uiPriority="60" w:unhideWhenUsed="0"/>
+    <w:lsdException w:name="Light List Accent 2" w:semiHidden="0" w:uiPriority="61" w:unhideWhenUsed="0"/>
+    <w:lsdException w:name="Light Grid Accent 2" w:semiHidden="0" w:uiPriority="62" w:unhideWhenUsed="0"/>
+    <w:lsdException w:name="Medium Shading 1 Accent 2" w:semiHidden="0" w:uiPriority="63" w:unhideWhenUsed="0"/>
+    <w:lsdException w:name="Medium Shading 2 Accent 2" w:semiHidden="0" w:uiPriority="64" w:unhideWhenUsed="0"/>
+    <w:lsdException w:name="Medium List 1 Accent 2" w:semiHidden="0" w:uiPriority="65" w:unhideWhenUsed="0"/>
+    <w:lsdException w:name="Medium List 2 Accent 2" w:semiHidden="0" w:uiPriority="66" w:unhideWhenUsed="0"/>
+    <w:lsdException w:name="Medium Grid 1 Accent 2" w:semiHidden="0" w:uiPriority="67" w:unhideWhenUsed="0"/>
+    <w:lsdException w:name="Medium Grid 2 Accent 2" w:semiHidden="0" w:uiPriority="68" w:unhideWhenUsed="0"/>
+    <w:lsdException w:name="Medium Grid 3 Accent 2" w:semiHidden="0" w:uiPriority="69" w:unhideWhenUsed="0"/>
+    <w:lsdException w:name="Dark List Accent 2" w:semiHidden="0" w:uiPriority="70" w:unhideWhenUsed="0"/>
+    <w:lsdException w:name="Colorful Shading Accent 2" w:semiHidden="0" w:uiPriority="71" w:unhideWhenUsed="0"/>
+    <w:lsdException w:name="Colorful List Accent 2" w:semiHidden="0" w:uiPriority="72" w:unhideWhenUsed="0"/>
+    <w:lsdException w:name="Colorful Grid Accent 2" w:semiHidden="0" w:uiPriority="73" w:unhideWhenUsed="0"/>
+    <w:lsdException w:name="Light Shading Accent 3" w:semiHidden="0" w:uiPriority="60" w:unhideWhenUsed="0"/>
+    <w:lsdException w:name="Light List Accent 3" w:semiHidden="0" w:uiPriority="61" w:unhideWhenUsed="0"/>
+    <w:lsdException w:name="Light Grid Accent 3" w:semiHidden="0" w:uiPriority="62" w:unhideWhenUsed="0"/>
+    <w:lsdException w:name="Medium Shading 1 Accent 3" w:semiHidden="0" w:uiPriority="63" w:unhideWhenUsed="0"/>
+    <w:lsdException w:name="Medium Shading 2 Accent 3" w:semiHidden="0" w:uiPriority="64" w:unhideWhenUsed="0"/>
+    <w:lsdException w:name="Medium List 1 Accent 3" w:semiHidden="0" w:uiPriority="65" w:unhideWhenUsed="0"/>
+    <w:lsdException w:name="Medium List 2 Accent 3" w:semiHidden="0" w:uiPriority="66" w:unhideWhenUsed="0"/>
+    <w:lsdException w:name="Medium Grid 1 Accent 3" w:semiHidden="0" w:uiPriority="67" w:unhideWhenUsed="0"/>
+    <w:lsdException w:name="Medium Grid 2 Accent 3" w:semiHidden="0" w:uiPriority="68" w:unhideWhenUsed="0"/>
+    <w:lsdException w:name="Medium Grid 3 Accent 3" w:semiHidden="0" w:uiPriority="69" w:unhideWhenUsed="0"/>
+    <w:lsdException w:name="Dark List Accent 3" w:semiHidden="0" w:uiPriority="70" w:unhideWhenUsed="0"/>
+    <w:lsdException w:name="Colorful Shading Accent 3" w:semiHidden="0" w:uiPriority="71" w:unhideWhenUsed="0"/>
+    <w:lsdException w:name="Colorful List Accent 3" w:semiHidden="0" w:uiPriority="72" w:unhideWhenUsed="0"/>
+    <w:lsdException w:name="Colorful Grid Accent 3" w:semiHidden="0" w:uiPriority="73" w:unhideWhenUsed="0"/>
+    <w:lsdException w:name="Light Shading Accent 4" w:semiHidden="0" w:uiPriority="60" w:unhideWhenUsed="0"/>
+    <w:lsdException w:name="Light List Accent 4" w:semiHidden="0" w:uiPriority="61" w:unhideWhenUsed="0"/>
+    <w:lsdException w:name="Light Grid Accent 4" w:semiHidden="0" w:uiPriority="62" w:unhideWhenUsed="0"/>
+    <w:lsdException w:name="Medium Shading 1 Accent 4" w:semiHidden="0" w:uiPriority="63" w:unhideWhenUsed="0"/>
+    <w:lsdException w:name="Medium Shading 2 Accent 4" w:semiHidden="0" w:uiPriority="64" w:unhideWhenUsed="0"/>
+    <w:lsdException w:name="Medium List 1 Accent 4" w:semiHidden="0" w:uiPriority="65" w:unhideWhenUsed="0"/>
+    <w:lsdException w:name="Medium List 2 Accent 4" w:semiHidden="0" w:uiPriority="66" w:unhideWhenUsed="0"/>
+    <w:lsdException w:name="Medium Grid 1 Accent 4" w:semiHidden="0" w:uiPriority="67" w:unhideWhenUsed="0"/>
+    <w:lsdException w:name="Medium Grid 2 Accent 4" w:semiHidden="0" w:uiPriority="68" w:unhideWhenUsed="0"/>
+    <w:lsdException w:name="Medium Grid 3 Accent 4" w:semiHidden="0" w:uiPriority="69" w:unhideWhenUsed="0"/>
+    <w:lsdException w:name="Dark List Accent 4" w:semiHidden="0" w:uiPriority="70" w:unhideWhenUsed="0"/>
+    <w:lsdException w:name="Colorful Shading Accent 4" w:semiHidden="0" w:uiPriority="71" w:unhideWhenUsed="0"/>
+    <w:lsdException w:name="Colorful List Accent 4" w:semiHidden="0" w:uiPriority="72" w:unhideWhenUsed="0"/>
+    <w:lsdException w:name="Colorful Grid Accent 4" w:semiHidden="0" w:uiPriority="73" w:unhideWhenUsed="0"/>
+    <w:lsdException w:name="Light Shading Accent 5" w:semiHidden="0" w:uiPriority="60" w:unhideWhenUsed="0"/>
+    <w:lsdException w:name="Light List Accent 5" w:semiHidden="0" w:uiPriority="61" w:unhideWhenUsed="0"/>
+    <w:lsdException w:name="Light Grid Accent 5" w:semiHidden="0" w:uiPriority="62" w:unhideWhenUsed="0"/>
+    <w:lsdException w:name="Medium Shading 1 Accent 5" w:semiHidden="0" w:uiPriority="63" w:unhideWhenUsed="0"/>
+    <w:lsdException w:name="Medium Shading 2 Accent 5" w:semiHidden="0" w:uiPriority="64" w:unhideWhenUsed="0"/>
+    <w:lsdException w:name="Medium List 1 Accent 5" w:semiHidden="0" w:uiPriority="65" w:unhideWhenUsed="0"/>
+    <w:lsdException w:name="Medium List 2 Accent 5" w:semiHidden="0" w:uiPriority="66" w:unhideWhenUsed="0"/>
+    <w:lsdException w:name="Medium Grid 1 Accent 5" w:semiHidden="0" w:uiPriority="67" w:unhideWhenUsed="0"/>
+    <w:lsdException w:name="Medium Grid 2 Accent 5" w:semiHidden="0" w:uiPriority="68" w:unhideWhenUsed="0"/>
+    <w:lsdException w:name="Medium Grid 3 Accent 5" w:semiHidden="0" w:uiPriority="69" w:unhideWhenUsed="0"/>
+    <w:lsdException w:name="Dark List Accent 5" w:semiHidden="0" w:uiPriority="70" w:unhideWhenUsed="0"/>
+    <w:lsdException w:name="Colorful Shading Accent 5" w:semiHidden="0" w:uiPriority="71" w:unhideWhenUsed="0"/>
+    <w:lsdException w:name="Colorful List Accent 5" w:semiHidden="0" w:uiPriority="72" w:unhideWhenUsed="0"/>
+    <w:lsdException w:name="Colorful Grid Accent 5" w:semiHidden="0" w:uiPriority="73" w:unhideWhenUsed="0"/>
+    <w:lsdException w:name="Light Shading Accent 6" w:semiHidden="0" w:uiPriority="60" w:unhideWhenUsed="0"/>
+    <w:lsdException w:name="Light List Accent 6" w:semiHidden="0" w:uiPriority="61" w:unhideWhenUsed="0"/>
+    <w:lsdException w:name="Light Grid Accent 6" w:semiHidden="0" w:uiPriority="62" w:unhideWhenUsed="0"/>
+    <w:lsdException w:name="Medium Shading 1 Accent 6" w:semiHidden="0" w:uiPriority="63" w:unhideWhenUsed="0"/>
+    <w:lsdException w:name="Medium Shading 2 Accent 6" w:semiHidden="0" w:uiPriority="64" w:unhideWhenUsed="0"/>
+    <w:lsdException w:name="Medium List 1 Accent 6" w:semiHidden="0" w:uiPriority="65" w:unhideWhenUsed="0"/>
+    <w:lsdException w:name="Medium List 2 Accent 6" w:semiHidden="0" w:uiPriority="66" w:unhideWhenUsed="0"/>
+    <w:lsdException w:name="Medium Grid 1 Accent 6" w:semiHidden="0" w:uiPriority="67" w:unhideWhenUsed="0"/>
+    <w:lsdException w:name="Medium Grid 2 Accent 6" w:semiHidden="0" w:uiPriority="68" w:unhideWhenUsed="0"/>
+    <w:lsdException w:name="Medium Grid 3 Accent 6" w:semiHidden="0" w:uiPriority="69" w:unhideWhenUsed="0"/>
+    <w:lsdException w:name="Dark List Accent 6" w:semiHidden="0" w:uiPriority="70" w:unhideWhenUsed="0"/>
+    <w:lsdException w:name="Colorful Shading Accent 6" w:semiHidden="0" w:uiPriority="71" w:unhideWhenUsed="0"/>
+    <w:lsdException w:name="Colorful List Accent 6" w:semiHidden="0" w:uiPriority="72" w:unhideWhenUsed="0"/>
+    <w:lsdException w:name="Colorful Grid Accent 6" w:semiHidden="0" w:uiPriority="73" w:unhideWhenUsed="0"/>
+    <w:lsdException w:name="Subtle Emphasis" w:semiHidden="0" w:uiPriority="19" w:unhideWhenUsed="0" w:qFormat="1"/>
+    <w:lsdException w:name="Intense Emphasis" w:semiHidden="0" w:uiPriority="21" w:unhideWhenUsed="0" w:qFormat="1"/>
+    <w:lsdException w:name="Subtle Reference" w:semiHidden="0" w:uiPriority="31" w:unhideWhenUsed="0" w:qFormat="1"/>
+    <w:lsdException w:name="Intense Reference" w:semiHidden="0" w:uiPriority="32" w:unhideWhenUsed="0" w:qFormat="1"/>
+    <w:lsdException w:name="Book Title" w:semiHidden="0" w:uiPriority="33" w:unhideWhenUsed="0" w:qFormat="1"/>
+    <w:lsdException w:name="Bibliography" w:uiPriority="37"/>
+    <w:lsdException w:name="TOC Heading" w:uiPriority="39" w:qFormat="1"/>
+  </w:latentStyles>
+  <w:style w:type="paragraph" w:default="1" w:styleId="Normal">
+    <w:name w:val="Normal"/>
+    <w:qFormat/>
+  </w:style>
+  <w:style w:type="character" w:default="1" w:styleId="DefaultParagraphFont">
+    <w:name w:val="Default Paragraph Font"/>
+    <w:uiPriority w:val="1"/>
+    <w:semiHidden/>
+    <w:unhideWhenUsed/>
+  </w:style>
+  <w:style w:type="table" w:default="1" w:styleId="TableNormal">
+    <w:name w:val="Normal Table"/>
+    <w:uiPriority w:val="99"/>
+    <w:semiHidden/>
+    <w:unhideWhenUsed/>
+    <w:tblPr>
+      <w:tblInd w:w="0" w:type="dxa"/>
+      <w:tblCellMar>
+        <w:top w:w="0" w:type="dxa"/>
+        <w:left w:w="108" w:type="dxa"/>
+        <w:bottom w:w="0" w:type="dxa"/>
+        <w:right w:w="108" w:type="dxa"/>
+      </w:tblCellMar>
+    </w:tblPr>
+  </w:style>
+  <w:style w:type="numbering" w:default="1" w:styleId="NoList">
+    <w:name w:val="No List"/>
+    <w:uiPriority w:val="99"/>
+    <w:semiHidden/>
+    <w:unhideWhenUsed/>
+  </w:style>
   <w:style w:type="paragraph" w:customStyle="1" w:styleId="A974B30D31124DDC99263CF4340BFCBD">
     <w:name w:val="A974B30D31124DDC99263CF4340BFCBD"/>
     <w:rsid w:val="007F26A8"/>
@@ -2084,12 +2285,202 @@
   <w:style w:type="paragraph" w:customStyle="1" w:styleId="92B1C43BC82640AA841EAEC1C057375D">
     <w:name w:val="92B1C43BC82640AA841EAEC1C057375D"/>
     <w:rsid w:val="007F26A8"/>
+  </w:style>
+</w:styles>
+</file>
+
+<file path=word/glossary/stylesWithEffects.xml><?xml version="1.0" encoding="utf-8"?>
+<w:styles xmlns:wpc="http://schemas.microsoft.com/office/word/2010/wordprocessingCanvas" xmlns:mc="http://schemas.openxmlformats.org/markup-compatibility/2006" xmlns:o="urn:schemas-microsoft-com:office:office" xmlns:r="http://schemas.openxmlformats.org/officeDocument/2006/relationships" xmlns:m="http://schemas.openxmlformats.org/officeDocument/2006/math" xmlns:v="urn:schemas-microsoft-com:vml" xmlns:wp14="http://schemas.microsoft.com/office/word/2010/wordprocessingDrawing" xmlns:wp="http://schemas.openxmlformats.org/drawingml/2006/wordprocessingDrawing" xmlns:w10="urn:schemas-microsoft-com:office:word" xmlns:w="http://schemas.openxmlformats.org/wordprocessingml/2006/main" xmlns:w14="http://schemas.microsoft.com/office/word/2010/wordml" xmlns:wpg="http://schemas.microsoft.com/office/word/2010/wordprocessingGroup" xmlns:wpi="http://schemas.microsoft.com/office/word/2010/wordprocessingInk" xmlns:wne="http://schemas.microsoft.com/office/word/2006/wordml" xmlns:wps="http://schemas.microsoft.com/office/word/2010/wordprocessingShape" mc:Ignorable="w14 wp14">
+  <w:docDefaults>
+    <w:rPrDefault>
+      <w:rPr>
+        <w:rFonts w:asciiTheme="minorHAnsi" w:eastAsiaTheme="minorEastAsia" w:hAnsiTheme="minorHAnsi" w:cstheme="minorBidi"/>
+        <w:sz w:val="22"/>
+        <w:szCs w:val="22"/>
+        <w:lang w:val="en-US" w:eastAsia="en-US" w:bidi="ar-SA"/>
+      </w:rPr>
+    </w:rPrDefault>
+    <w:pPrDefault>
+      <w:pPr>
+        <w:spacing w:after="200" w:line="276" w:lineRule="auto"/>
+      </w:pPr>
+    </w:pPrDefault>
+  </w:docDefaults>
+  <w:latentStyles w:defLockedState="0" w:defUIPriority="99" w:defSemiHidden="1" w:defUnhideWhenUsed="1" w:defQFormat="0" w:count="267">
+    <w:lsdException w:name="Normal" w:semiHidden="0" w:uiPriority="0" w:unhideWhenUsed="0" w:qFormat="1"/>
+    <w:lsdException w:name="heading 1" w:semiHidden="0" w:uiPriority="9" w:unhideWhenUsed="0" w:qFormat="1"/>
+    <w:lsdException w:name="heading 2" w:uiPriority="9" w:qFormat="1"/>
+    <w:lsdException w:name="heading 3" w:uiPriority="9" w:qFormat="1"/>
+    <w:lsdException w:name="heading 4" w:uiPriority="9" w:qFormat="1"/>
+    <w:lsdException w:name="heading 5" w:uiPriority="9" w:qFormat="1"/>
+    <w:lsdException w:name="heading 6" w:uiPriority="9" w:qFormat="1"/>
+    <w:lsdException w:name="heading 7" w:uiPriority="9" w:qFormat="1"/>
+    <w:lsdException w:name="heading 8" w:uiPriority="9" w:qFormat="1"/>
+    <w:lsdException w:name="heading 9" w:uiPriority="9" w:qFormat="1"/>
+    <w:lsdException w:name="toc 1" w:uiPriority="39"/>
+    <w:lsdException w:name="toc 2" w:uiPriority="39"/>
+    <w:lsdException w:name="toc 3" w:uiPriority="39"/>
+    <w:lsdException w:name="toc 4" w:uiPriority="39"/>
+    <w:lsdException w:name="toc 5" w:uiPriority="39"/>
+    <w:lsdException w:name="toc 6" w:uiPriority="39"/>
+    <w:lsdException w:name="toc 7" w:uiPriority="39"/>
+    <w:lsdException w:name="toc 8" w:uiPriority="39"/>
+    <w:lsdException w:name="toc 9" w:uiPriority="39"/>
+    <w:lsdException w:name="caption" w:uiPriority="35" w:qFormat="1"/>
+    <w:lsdException w:name="Title" w:semiHidden="0" w:uiPriority="10" w:unhideWhenUsed="0" w:qFormat="1"/>
+    <w:lsdException w:name="Default Paragraph Font" w:uiPriority="1"/>
+    <w:lsdException w:name="Subtitle" w:semiHidden="0" w:uiPriority="11" w:unhideWhenUsed="0" w:qFormat="1"/>
+    <w:lsdException w:name="Strong" w:semiHidden="0" w:uiPriority="22" w:unhideWhenUsed="0" w:qFormat="1"/>
+    <w:lsdException w:name="Emphasis" w:semiHidden="0" w:uiPriority="20" w:unhideWhenUsed="0" w:qFormat="1"/>
+    <w:lsdException w:name="Table Grid" w:semiHidden="0" w:uiPriority="59" w:unhideWhenUsed="0"/>
+    <w:lsdException w:name="Placeholder Text" w:unhideWhenUsed="0"/>
+    <w:lsdException w:name="No Spacing" w:semiHidden="0" w:uiPriority="1" w:unhideWhenUsed="0" w:qFormat="1"/>
+    <w:lsdException w:name="Light Shading" w:semiHidden="0" w:uiPriority="60" w:unhideWhenUsed="0"/>
+    <w:lsdException w:name="Light List" w:semiHidden="0" w:uiPriority="61" w:unhideWhenUsed="0"/>
+    <w:lsdException w:name="Light Grid" w:semiHidden="0" w:uiPriority="62" w:unhideWhenUsed="0"/>
+    <w:lsdException w:name="Medium Shading 1" w:semiHidden="0" w:uiPriority="63" w:unhideWhenUsed="0"/>
+    <w:lsdException w:name="Medium Shading 2" w:semiHidden="0" w:uiPriority="64" w:unhideWhenUsed="0"/>
+    <w:lsdException w:name="Medium List 1" w:semiHidden="0" w:uiPriority="65" w:unhideWhenUsed="0"/>
+    <w:lsdException w:name="Medium List 2" w:semiHidden="0" w:uiPriority="66" w:unhideWhenUsed="0"/>
+    <w:lsdException w:name="Medium Grid 1" w:semiHidden="0" w:uiPriority="67" w:unhideWhenUsed="0"/>
+    <w:lsdException w:name="Medium Grid 2" w:semiHidden="0" w:uiPriority="68" w:unhideWhenUsed="0"/>
+    <w:lsdException w:name="Medium Grid 3" w:semiHidden="0" w:uiPriority="69" w:unhideWhenUsed="0"/>
+    <w:lsdException w:name="Dark List" w:semiHidden="0" w:uiPriority="70" w:unhideWhenUsed="0"/>
+    <w:lsdException w:name="Colorful Shading" w:semiHidden="0" w:uiPriority="71" w:unhideWhenUsed="0"/>
+    <w:lsdException w:name="Colorful List" w:semiHidden="0" w:uiPriority="72" w:unhideWhenUsed="0"/>
+    <w:lsdException w:name="Colorful Grid" w:semiHidden="0" w:uiPriority="73" w:unhideWhenUsed="0"/>
+    <w:lsdException w:name="Light Shading Accent 1" w:semiHidden="0" w:uiPriority="60" w:unhideWhenUsed="0"/>
+    <w:lsdException w:name="Light List Accent 1" w:semiHidden="0" w:uiPriority="61" w:unhideWhenUsed="0"/>
+    <w:lsdException w:name="Light Grid Accent 1" w:semiHidden="0" w:uiPriority="62" w:unhideWhenUsed="0"/>
+    <w:lsdException w:name="Medium Shading 1 Accent 1" w:semiHidden="0" w:uiPriority="63" w:unhideWhenUsed="0"/>
+    <w:lsdException w:name="Medium Shading 2 Accent 1" w:semiHidden="0" w:uiPriority="64" w:unhideWhenUsed="0"/>
+    <w:lsdException w:name="Medium List 1 Accent 1" w:semiHidden="0" w:uiPriority="65" w:unhideWhenUsed="0"/>
+    <w:lsdException w:name="Revision" w:unhideWhenUsed="0"/>
+    <w:lsdException w:name="List Paragraph" w:semiHidden="0" w:uiPriority="34" w:unhideWhenUsed="0" w:qFormat="1"/>
+    <w:lsdException w:name="Quote" w:semiHidden="0" w:uiPriority="29" w:unhideWhenUsed="0" w:qFormat="1"/>
+    <w:lsdException w:name="Intense Quote" w:semiHidden="0" w:uiPriority="30" w:unhideWhenUsed="0" w:qFormat="1"/>
+    <w:lsdException w:name="Medium List 2 Accent 1" w:semiHidden="0" w:uiPriority="66" w:unhideWhenUsed="0"/>
+    <w:lsdException w:name="Medium Grid 1 Accent 1" w:semiHidden="0" w:uiPriority="67" w:unhideWhenUsed="0"/>
+    <w:lsdException w:name="Medium Grid 2 Accent 1" w:semiHidden="0" w:uiPriority="68" w:unhideWhenUsed="0"/>
+    <w:lsdException w:name="Medium Grid 3 Accent 1" w:semiHidden="0" w:uiPriority="69" w:unhideWhenUsed="0"/>
+    <w:lsdException w:name="Dark List Accent 1" w:semiHidden="0" w:uiPriority="70" w:unhideWhenUsed="0"/>
+    <w:lsdException w:name="Colorful Shading Accent 1" w:semiHidden="0" w:uiPriority="71" w:unhideWhenUsed="0"/>
+    <w:lsdException w:name="Colorful List Accent 1" w:semiHidden="0" w:uiPriority="72" w:unhideWhenUsed="0"/>
+    <w:lsdException w:name="Colorful Grid Accent 1" w:semiHidden="0" w:uiPriority="73" w:unhideWhenUsed="0"/>
+    <w:lsdException w:name="Light Shading Accent 2" w:semiHidden="0" w:uiPriority="60" w:unhideWhenUsed="0"/>
+    <w:lsdException w:name="Light List Accent 2" w:semiHidden="0" w:uiPriority="61" w:unhideWhenUsed="0"/>
+    <w:lsdException w:name="Light Grid Accent 2" w:semiHidden="0" w:uiPriority="62" w:unhideWhenUsed="0"/>
+    <w:lsdException w:name="Medium Shading 1 Accent 2" w:semiHidden="0" w:uiPriority="63" w:unhideWhenUsed="0"/>
+    <w:lsdException w:name="Medium Shading 2 Accent 2" w:semiHidden="0" w:uiPriority="64" w:unhideWhenUsed="0"/>
+    <w:lsdException w:name="Medium List 1 Accent 2" w:semiHidden="0" w:uiPriority="65" w:unhideWhenUsed="0"/>
+    <w:lsdException w:name="Medium List 2 Accent 2" w:semiHidden="0" w:uiPriority="66" w:unhideWhenUsed="0"/>
+    <w:lsdException w:name="Medium Grid 1 Accent 2" w:semiHidden="0" w:uiPriority="67" w:unhideWhenUsed="0"/>
+    <w:lsdException w:name="Medium Grid 2 Accent 2" w:semiHidden="0" w:uiPriority="68" w:unhideWhenUsed="0"/>
+    <w:lsdException w:name="Medium Grid 3 Accent 2" w:semiHidden="0" w:uiPriority="69" w:unhideWhenUsed="0"/>
+    <w:lsdException w:name="Dark List Accent 2" w:semiHidden="0" w:uiPriority="70" w:unhideWhenUsed="0"/>
+    <w:lsdException w:name="Colorful Shading Accent 2" w:semiHidden="0" w:uiPriority="71" w:unhideWhenUsed="0"/>
+    <w:lsdException w:name="Colorful List Accent 2" w:semiHidden="0" w:uiPriority="72" w:unhideWhenUsed="0"/>
+    <w:lsdException w:name="Colorful Grid Accent 2" w:semiHidden="0" w:uiPriority="73" w:unhideWhenUsed="0"/>
+    <w:lsdException w:name="Light Shading Accent 3" w:semiHidden="0" w:uiPriority="60" w:unhideWhenUsed="0"/>
+    <w:lsdException w:name="Light List Accent 3" w:semiHidden="0" w:uiPriority="61" w:unhideWhenUsed="0"/>
+    <w:lsdException w:name="Light Grid Accent 3" w:semiHidden="0" w:uiPriority="62" w:unhideWhenUsed="0"/>
+    <w:lsdException w:name="Medium Shading 1 Accent 3" w:semiHidden="0" w:uiPriority="63" w:unhideWhenUsed="0"/>
+    <w:lsdException w:name="Medium Shading 2 Accent 3" w:semiHidden="0" w:uiPriority="64" w:unhideWhenUsed="0"/>
+    <w:lsdException w:name="Medium List 1 Accent 3" w:semiHidden="0" w:uiPriority="65" w:unhideWhenUsed="0"/>
+    <w:lsdException w:name="Medium List 2 Accent 3" w:semiHidden="0" w:uiPriority="66" w:unhideWhenUsed="0"/>
+    <w:lsdException w:name="Medium Grid 1 Accent 3" w:semiHidden="0" w:uiPriority="67" w:unhideWhenUsed="0"/>
+    <w:lsdException w:name="Medium Grid 2 Accent 3" w:semiHidden="0" w:uiPriority="68" w:unhideWhenUsed="0"/>
+    <w:lsdException w:name="Medium Grid 3 Accent 3" w:semiHidden="0" w:uiPriority="69" w:unhideWhenUsed="0"/>
+    <w:lsdException w:name="Dark List Accent 3" w:semiHidden="0" w:uiPriority="70" w:unhideWhenUsed="0"/>
+    <w:lsdException w:name="Colorful Shading Accent 3" w:semiHidden="0" w:uiPriority="71" w:unhideWhenUsed="0"/>
+    <w:lsdException w:name="Colorful List Accent 3" w:semiHidden="0" w:uiPriority="72" w:unhideWhenUsed="0"/>
+    <w:lsdException w:name="Colorful Grid Accent 3" w:semiHidden="0" w:uiPriority="73" w:unhideWhenUsed="0"/>
+    <w:lsdException w:name="Light Shading Accent 4" w:semiHidden="0" w:uiPriority="60" w:unhideWhenUsed="0"/>
+    <w:lsdException w:name="Light List Accent 4" w:semiHidden="0" w:uiPriority="61" w:unhideWhenUsed="0"/>
+    <w:lsdException w:name="Light Grid Accent 4" w:semiHidden="0" w:uiPriority="62" w:unhideWhenUsed="0"/>
+    <w:lsdException w:name="Medium Shading 1 Accent 4" w:semiHidden="0" w:uiPriority="63" w:unhideWhenUsed="0"/>
+    <w:lsdException w:name="Medium Shading 2 Accent 4" w:semiHidden="0" w:uiPriority="64" w:unhideWhenUsed="0"/>
+    <w:lsdException w:name="Medium List 1 Accent 4" w:semiHidden="0" w:uiPriority="65" w:unhideWhenUsed="0"/>
+    <w:lsdException w:name="Medium List 2 Accent 4" w:semiHidden="0" w:uiPriority="66" w:unhideWhenUsed="0"/>
+    <w:lsdException w:name="Medium Grid 1 Accent 4" w:semiHidden="0" w:uiPriority="67" w:unhideWhenUsed="0"/>
+    <w:lsdException w:name="Medium Grid 2 Accent 4" w:semiHidden="0" w:uiPriority="68" w:unhideWhenUsed="0"/>
+    <w:lsdException w:name="Medium Grid 3 Accent 4" w:semiHidden="0" w:uiPriority="69" w:unhideWhenUsed="0"/>
+    <w:lsdException w:name="Dark List Accent 4" w:semiHidden="0" w:uiPriority="70" w:unhideWhenUsed="0"/>
+    <w:lsdException w:name="Colorful Shading Accent 4" w:semiHidden="0" w:uiPriority="71" w:unhideWhenUsed="0"/>
+    <w:lsdException w:name="Colorful List Accent 4" w:semiHidden="0" w:uiPriority="72" w:unhideWhenUsed="0"/>
+    <w:lsdException w:name="Colorful Grid Accent 4" w:semiHidden="0" w:uiPriority="73" w:unhideWhenUsed="0"/>
+    <w:lsdException w:name="Light Shading Accent 5" w:semiHidden="0" w:uiPriority="60" w:unhideWhenUsed="0"/>
+    <w:lsdException w:name="Light List Accent 5" w:semiHidden="0" w:uiPriority="61" w:unhideWhenUsed="0"/>
+    <w:lsdException w:name="Light Grid Accent 5" w:semiHidden="0" w:uiPriority="62" w:unhideWhenUsed="0"/>
+    <w:lsdException w:name="Medium Shading 1 Accent 5" w:semiHidden="0" w:uiPriority="63" w:unhideWhenUsed="0"/>
+    <w:lsdException w:name="Medium Shading 2 Accent 5" w:semiHidden="0" w:uiPriority="64" w:unhideWhenUsed="0"/>
+    <w:lsdException w:name="Medium List 1 Accent 5" w:semiHidden="0" w:uiPriority="65" w:unhideWhenUsed="0"/>
+    <w:lsdException w:name="Medium List 2 Accent 5" w:semiHidden="0" w:uiPriority="66" w:unhideWhenUsed="0"/>
+    <w:lsdException w:name="Medium Grid 1 Accent 5" w:semiHidden="0" w:uiPriority="67" w:unhideWhenUsed="0"/>
+    <w:lsdException w:name="Medium Grid 2 Accent 5" w:semiHidden="0" w:uiPriority="68" w:unhideWhenUsed="0"/>
+    <w:lsdException w:name="Medium Grid 3 Accent 5" w:semiHidden="0" w:uiPriority="69" w:unhideWhenUsed="0"/>
+    <w:lsdException w:name="Dark List Accent 5" w:semiHidden="0" w:uiPriority="70" w:unhideWhenUsed="0"/>
+    <w:lsdException w:name="Colorful Shading Accent 5" w:semiHidden="0" w:uiPriority="71" w:unhideWhenUsed="0"/>
+    <w:lsdException w:name="Colorful List Accent 5" w:semiHidden="0" w:uiPriority="72" w:unhideWhenUsed="0"/>
+    <w:lsdException w:name="Colorful Grid Accent 5" w:semiHidden="0" w:uiPriority="73" w:unhideWhenUsed="0"/>
+    <w:lsdException w:name="Light Shading Accent 6" w:semiHidden="0" w:uiPriority="60" w:unhideWhenUsed="0"/>
+    <w:lsdException w:name="Light List Accent 6" w:semiHidden="0" w:uiPriority="61" w:unhideWhenUsed="0"/>
+    <w:lsdException w:name="Light Grid Accent 6" w:semiHidden="0" w:uiPriority="62" w:unhideWhenUsed="0"/>
+    <w:lsdException w:name="Medium Shading 1 Accent 6" w:semiHidden="0" w:uiPriority="63" w:unhideWhenUsed="0"/>
+    <w:lsdException w:name="Medium Shading 2 Accent 6" w:semiHidden="0" w:uiPriority="64" w:unhideWhenUsed="0"/>
+    <w:lsdException w:name="Medium List 1 Accent 6" w:semiHidden="0" w:uiPriority="65" w:unhideWhenUsed="0"/>
+    <w:lsdException w:name="Medium List 2 Accent 6" w:semiHidden="0" w:uiPriority="66" w:unhideWhenUsed="0"/>
+    <w:lsdException w:name="Medium Grid 1 Accent 6" w:semiHidden="0" w:uiPriority="67" w:unhideWhenUsed="0"/>
+    <w:lsdException w:name="Medium Grid 2 Accent 6" w:semiHidden="0" w:uiPriority="68" w:unhideWhenUsed="0"/>
+    <w:lsdException w:name="Medium Grid 3 Accent 6" w:semiHidden="0" w:uiPriority="69" w:unhideWhenUsed="0"/>
+    <w:lsdException w:name="Dark List Accent 6" w:semiHidden="0" w:uiPriority="70" w:unhideWhenUsed="0"/>
+    <w:lsdException w:name="Colorful Shading Accent 6" w:semiHidden="0" w:uiPriority="71" w:unhideWhenUsed="0"/>
+    <w:lsdException w:name="Colorful List Accent 6" w:semiHidden="0" w:uiPriority="72" w:unhideWhenUsed="0"/>
+    <w:lsdException w:name="Colorful Grid Accent 6" w:semiHidden="0" w:uiPriority="73" w:unhideWhenUsed="0"/>
+    <w:lsdException w:name="Subtle Emphasis" w:semiHidden="0" w:uiPriority="19" w:unhideWhenUsed="0" w:qFormat="1"/>
+    <w:lsdException w:name="Intense Emphasis" w:semiHidden="0" w:uiPriority="21" w:unhideWhenUsed="0" w:qFormat="1"/>
+    <w:lsdException w:name="Subtle Reference" w:semiHidden="0" w:uiPriority="31" w:unhideWhenUsed="0" w:qFormat="1"/>
+    <w:lsdException w:name="Intense Reference" w:semiHidden="0" w:uiPriority="32" w:unhideWhenUsed="0" w:qFormat="1"/>
+    <w:lsdException w:name="Book Title" w:semiHidden="0" w:uiPriority="33" w:unhideWhenUsed="0" w:qFormat="1"/>
+    <w:lsdException w:name="Bibliography" w:uiPriority="37"/>
+    <w:lsdException w:name="TOC Heading" w:uiPriority="39" w:qFormat="1"/>
+  </w:latentStyles>
+  <w:style w:type="paragraph" w:default="1" w:styleId="Normal">
+    <w:name w:val="Normal"/>
+    <w:qFormat/>
+  </w:style>
+  <w:style w:type="character" w:default="1" w:styleId="DefaultParagraphFont">
+    <w:name w:val="Default Paragraph Font"/>
+    <w:uiPriority w:val="1"/>
+    <w:semiHidden/>
+    <w:unhideWhenUsed/>
+  </w:style>
+  <w:style w:type="table" w:default="1" w:styleId="TableNormal">
+    <w:name w:val="Normal Table"/>
+    <w:uiPriority w:val="99"/>
+    <w:semiHidden/>
+    <w:unhideWhenUsed/>
+    <w:tblPr>
+      <w:tblInd w:w="0" w:type="dxa"/>
+      <w:tblCellMar>
+        <w:top w:w="0" w:type="dxa"/>
+        <w:left w:w="108" w:type="dxa"/>
+        <w:bottom w:w="0" w:type="dxa"/>
+        <w:right w:w="108" w:type="dxa"/>
+      </w:tblCellMar>
+    </w:tblPr>
+  </w:style>
+  <w:style w:type="numbering" w:default="1" w:styleId="NoList">
+    <w:name w:val="No List"/>
+    <w:uiPriority w:val="99"/>
+    <w:semiHidden/>
+    <w:unhideWhenUsed/>
   </w:style>
 </w:styles>
 </file>
 
 <file path=word/glossary/webSettings.xml><?xml version="1.0" encoding="utf-8"?>
-<w:webSettings xmlns:r="http://schemas.openxmlformats.org/officeDocument/2006/relationships" xmlns:w="http://schemas.openxmlformats.org/wordprocessingml/2006/main">
+<w:webSettings xmlns:mc="http://schemas.openxmlformats.org/markup-compatibility/2006" xmlns:r="http://schemas.openxmlformats.org/officeDocument/2006/relationships" xmlns:w="http://schemas.openxmlformats.org/wordprocessingml/2006/main" xmlns:w14="http://schemas.microsoft.com/office/word/2010/wordml" mc:Ignorable="w14">
   <w:optimizeForBrowser/>
 </w:webSettings>
 </file>
@@ -2401,7 +2792,7 @@
 </file>
 
 <file path=customXml/itemProps2.xml><?xml version="1.0" encoding="utf-8"?>
-<ds:datastoreItem xmlns:ds="http://schemas.openxmlformats.org/officeDocument/2006/customXml" ds:itemID="{7A83671D-7102-4878-9BAC-0A286C22DEAF}">
+<ds:datastoreItem xmlns:ds="http://schemas.openxmlformats.org/officeDocument/2006/customXml" ds:itemID="{CFD0C729-F02A-4107-80FB-5216B4C401A5}">
   <ds:schemaRefs>
     <ds:schemaRef ds:uri="http://schemas.openxmlformats.org/officeDocument/2006/bibliography"/>
   </ds:schemaRefs>

</xml_diff>